<commit_message>
v1 reading guide klaar
</commit_message>
<xml_diff>
--- a/Documentatie/Reading Guide.docx
+++ b/Documentatie/Reading Guide.docx
@@ -266,7 +266,7 @@
               </mc:Choice>
               <mc:Fallback>
                 <w:pict>
-                  <v:group w14:anchorId="233872AB" id="Group 149" o:spid="_x0000_s1026" style="position:absolute;margin-left:0;margin-top:0;width:8in;height:95.7pt;z-index:251662336;mso-width-percent:941;mso-height-percent:121;mso-top-percent:23;mso-position-horizontal:center;mso-position-horizontal-relative:page;mso-position-vertical-relative:page;mso-width-percent:941;mso-height-percent:121;mso-top-percent:23" coordorigin="" coordsize="73152,12161" o:gfxdata="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">
+                  <v:group w14:anchorId="3EE3DFE1" id="Group 149" o:spid="_x0000_s1026" style="position:absolute;margin-left:0;margin-top:0;width:8in;height:95.7pt;z-index:251662336;mso-width-percent:941;mso-height-percent:121;mso-top-percent:23;mso-position-horizontal:center;mso-position-horizontal-relative:page;mso-position-vertical-relative:page;mso-width-percent:941;mso-height-percent:121;mso-top-percent:23" coordorigin="" coordsize="73152,12161" o:gfxdata="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">
                     <v:shape id="Rectangle 51" o:spid="_x0000_s1027" style="position:absolute;width:73152;height:11303;visibility:visible;mso-wrap-style:square;v-text-anchor:middle" coordsize="7312660,1129665" o:gfxdata="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" path="m,l7312660,r,1129665l3619500,733425,,1091565,,xe" fillcolor="#4472c4 [3204]" stroked="f" strokeweight="1pt">
                       <v:stroke joinstyle="miter"/>
                       <v:path arrowok="t" o:connecttype="custom" o:connectlocs="0,0;7315200,0;7315200,1130373;3620757,733885;0,1092249;0,0" o:connectangles="0,0,0,0,0,0"/>
@@ -412,9 +412,8 @@
                                         <w:color w:val="595959" w:themeColor="text1" w:themeTint="A6"/>
                                         <w:sz w:val="18"/>
                                         <w:szCs w:val="18"/>
-                                        <w:lang w:val="nl-BE"/>
                                       </w:rPr>
-                                      <w:t>[Email address]</w:t>
+                                      <w:t xml:space="preserve">     </w:t>
                                     </w:r>
                                   </w:sdtContent>
                                 </w:sdt>
@@ -517,9 +516,8 @@
                                   <w:color w:val="595959" w:themeColor="text1" w:themeTint="A6"/>
                                   <w:sz w:val="18"/>
                                   <w:szCs w:val="18"/>
-                                  <w:lang w:val="nl-BE"/>
                                 </w:rPr>
-                                <w:t>[Email address]</w:t>
+                                <w:t xml:space="preserve">     </w:t>
                               </w:r>
                             </w:sdtContent>
                           </w:sdt>
@@ -539,231 +537,7 @@
             <mc:AlternateContent>
               <mc:Choice Requires="wps">
                 <w:drawing>
-                  <wp:anchor distT="0" distB="0" distL="114300" distR="114300" simplePos="0" relativeHeight="251661312" behindDoc="0" locked="0" layoutInCell="1" allowOverlap="1" wp14:anchorId="2BA1B9B7" wp14:editId="765E6A28">
-                    <wp:simplePos x="0" y="0"/>
-                    <wp:positionH relativeFrom="page">
-                      <wp:align>center</wp:align>
-                    </wp:positionH>
-                    <mc:AlternateContent>
-                      <mc:Choice Requires="wp14">
-                        <wp:positionV relativeFrom="page">
-                          <wp14:pctPosVOffset>70000</wp14:pctPosVOffset>
-                        </wp:positionV>
-                      </mc:Choice>
-                      <mc:Fallback>
-                        <wp:positionV relativeFrom="page">
-                          <wp:posOffset>7484110</wp:posOffset>
-                        </wp:positionV>
-                      </mc:Fallback>
-                    </mc:AlternateContent>
-                    <wp:extent cx="7315200" cy="1009650"/>
-                    <wp:effectExtent l="0" t="0" r="0" b="0"/>
-                    <wp:wrapSquare wrapText="bothSides"/>
-                    <wp:docPr id="153" name="Text Box 153"/>
-                    <wp:cNvGraphicFramePr/>
-                    <a:graphic xmlns:a="http://schemas.openxmlformats.org/drawingml/2006/main">
-                      <a:graphicData uri="http://schemas.microsoft.com/office/word/2010/wordprocessingShape">
-                        <wps:wsp>
-                          <wps:cNvSpPr txBox="1"/>
-                          <wps:spPr>
-                            <a:xfrm>
-                              <a:off x="0" y="0"/>
-                              <a:ext cx="7315200" cy="1009650"/>
-                            </a:xfrm>
-                            <a:prstGeom prst="rect">
-                              <a:avLst/>
-                            </a:prstGeom>
-                            <a:noFill/>
-                            <a:ln w="6350">
-                              <a:noFill/>
-                            </a:ln>
-                            <a:effectLst/>
-                          </wps:spPr>
-                          <wps:style>
-                            <a:lnRef idx="0">
-                              <a:schemeClr val="accent1"/>
-                            </a:lnRef>
-                            <a:fillRef idx="0">
-                              <a:schemeClr val="accent1"/>
-                            </a:fillRef>
-                            <a:effectRef idx="0">
-                              <a:schemeClr val="accent1"/>
-                            </a:effectRef>
-                            <a:fontRef idx="minor">
-                              <a:schemeClr val="dk1"/>
-                            </a:fontRef>
-                          </wps:style>
-                          <wps:txbx>
-                            <w:txbxContent>
-                              <w:p>
-                                <w:pPr>
-                                  <w:pStyle w:val="NoSpacing"/>
-                                  <w:jc w:val="right"/>
-                                  <w:rPr>
-                                    <w:color w:val="4472C4" w:themeColor="accent1"/>
-                                    <w:sz w:val="28"/>
-                                    <w:szCs w:val="28"/>
-                                  </w:rPr>
-                                </w:pPr>
-                                <w:r>
-                                  <w:rPr>
-                                    <w:color w:val="4472C4" w:themeColor="accent1"/>
-                                    <w:sz w:val="28"/>
-                                    <w:szCs w:val="28"/>
-                                  </w:rPr>
-                                  <w:t>Abstract</w:t>
-                                </w:r>
-                              </w:p>
-                              <w:sdt>
-                                <w:sdtPr>
-                                  <w:rPr>
-                                    <w:color w:val="595959" w:themeColor="text1" w:themeTint="A6"/>
-                                    <w:sz w:val="20"/>
-                                    <w:szCs w:val="20"/>
-                                  </w:rPr>
-                                  <w:alias w:val="Abstract"/>
-                                  <w:tag w:val=""/>
-                                  <w:id w:val="1375273687"/>
-                                  <w:showingPlcHdr/>
-                                  <w:dataBinding w:prefixMappings="xmlns:ns0='http://schemas.microsoft.com/office/2006/coverPageProps' " w:xpath="/ns0:CoverPageProperties[1]/ns0:Abstract[1]" w:storeItemID="{55AF091B-3C7A-41E3-B477-F2FDAA23CFDA}"/>
-                                  <w:text w:multiLine="1"/>
-                                </w:sdtPr>
-                                <w:sdtContent>
-                                  <w:p>
-                                    <w:pPr>
-                                      <w:pStyle w:val="NoSpacing"/>
-                                      <w:jc w:val="right"/>
-                                      <w:rPr>
-                                        <w:color w:val="595959" w:themeColor="text1" w:themeTint="A6"/>
-                                        <w:sz w:val="20"/>
-                                        <w:szCs w:val="20"/>
-                                      </w:rPr>
-                                    </w:pPr>
-                                    <w:r>
-                                      <w:rPr>
-                                        <w:color w:val="595959" w:themeColor="text1" w:themeTint="A6"/>
-                                        <w:sz w:val="20"/>
-                                        <w:szCs w:val="20"/>
-                                      </w:rPr>
-                                      <w:t xml:space="preserve">[Draw your reader in with an engaging abstract. It is typically a short summary of the document. </w:t>
-                                    </w:r>
-                                    <w:r>
-                                      <w:rPr>
-                                        <w:color w:val="595959" w:themeColor="text1" w:themeTint="A6"/>
-                                        <w:sz w:val="20"/>
-                                        <w:szCs w:val="20"/>
-                                      </w:rPr>
-                                      <w:br/>
-                                      <w:t>When you’re ready to add your content, just click here and start typing.]</w:t>
-                                    </w:r>
-                                  </w:p>
-                                </w:sdtContent>
-                              </w:sdt>
-                            </w:txbxContent>
-                          </wps:txbx>
-                          <wps:bodyPr rot="0" spcFirstLastPara="0" vertOverflow="overflow" horzOverflow="overflow" vert="horz" wrap="square" lIns="1600200" tIns="0" rIns="685800" bIns="0" numCol="1" spcCol="0" rtlCol="0" fromWordArt="0" anchor="t" anchorCtr="0" forceAA="0" compatLnSpc="1">
-                            <a:prstTxWarp prst="textNoShape">
-                              <a:avLst/>
-                            </a:prstTxWarp>
-                            <a:spAutoFit/>
-                          </wps:bodyPr>
-                        </wps:wsp>
-                      </a:graphicData>
-                    </a:graphic>
-                    <wp14:sizeRelH relativeFrom="page">
-                      <wp14:pctWidth>94100</wp14:pctWidth>
-                    </wp14:sizeRelH>
-                    <wp14:sizeRelV relativeFrom="page">
-                      <wp14:pctHeight>10000</wp14:pctHeight>
-                    </wp14:sizeRelV>
-                  </wp:anchor>
-                </w:drawing>
-              </mc:Choice>
-              <mc:Fallback>
-                <w:pict>
-                  <v:shape w14:anchorId="2BA1B9B7" id="Text Box 153" o:spid="_x0000_s1027" type="#_x0000_t202" style="position:absolute;margin-left:0;margin-top:0;width:8in;height:79.5pt;z-index:251661312;visibility:visible;mso-wrap-style:square;mso-width-percent:941;mso-height-percent:100;mso-top-percent:700;mso-wrap-distance-left:9pt;mso-wrap-distance-top:0;mso-wrap-distance-right:9pt;mso-wrap-distance-bottom:0;mso-position-horizontal:center;mso-position-horizontal-relative:page;mso-position-vertical-relative:page;mso-width-percent:941;mso-height-percent:100;mso-top-percent:700;mso-width-relative:page;mso-height-relative:page;v-text-anchor:top" o:gfxdata="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" filled="f" stroked="f" strokeweight=".5pt">
-                    <v:textbox style="mso-fit-shape-to-text:t" inset="126pt,0,54pt,0">
-                      <w:txbxContent>
-                        <w:p>
-                          <w:pPr>
-                            <w:pStyle w:val="NoSpacing"/>
-                            <w:jc w:val="right"/>
-                            <w:rPr>
-                              <w:color w:val="4472C4" w:themeColor="accent1"/>
-                              <w:sz w:val="28"/>
-                              <w:szCs w:val="28"/>
-                            </w:rPr>
-                          </w:pPr>
-                          <w:r>
-                            <w:rPr>
-                              <w:color w:val="4472C4" w:themeColor="accent1"/>
-                              <w:sz w:val="28"/>
-                              <w:szCs w:val="28"/>
-                            </w:rPr>
-                            <w:t>Abstract</w:t>
-                          </w:r>
-                        </w:p>
-                        <w:sdt>
-                          <w:sdtPr>
-                            <w:rPr>
-                              <w:color w:val="595959" w:themeColor="text1" w:themeTint="A6"/>
-                              <w:sz w:val="20"/>
-                              <w:szCs w:val="20"/>
-                            </w:rPr>
-                            <w:alias w:val="Abstract"/>
-                            <w:tag w:val=""/>
-                            <w:id w:val="1375273687"/>
-                            <w:showingPlcHdr/>
-                            <w:dataBinding w:prefixMappings="xmlns:ns0='http://schemas.microsoft.com/office/2006/coverPageProps' " w:xpath="/ns0:CoverPageProperties[1]/ns0:Abstract[1]" w:storeItemID="{55AF091B-3C7A-41E3-B477-F2FDAA23CFDA}"/>
-                            <w:text w:multiLine="1"/>
-                          </w:sdtPr>
-                          <w:sdtContent>
-                            <w:p>
-                              <w:pPr>
-                                <w:pStyle w:val="NoSpacing"/>
-                                <w:jc w:val="right"/>
-                                <w:rPr>
-                                  <w:color w:val="595959" w:themeColor="text1" w:themeTint="A6"/>
-                                  <w:sz w:val="20"/>
-                                  <w:szCs w:val="20"/>
-                                </w:rPr>
-                              </w:pPr>
-                              <w:r>
-                                <w:rPr>
-                                  <w:color w:val="595959" w:themeColor="text1" w:themeTint="A6"/>
-                                  <w:sz w:val="20"/>
-                                  <w:szCs w:val="20"/>
-                                </w:rPr>
-                                <w:t xml:space="preserve">[Draw your reader in with an engaging abstract. It is typically a short summary of the document. </w:t>
-                              </w:r>
-                              <w:r>
-                                <w:rPr>
-                                  <w:color w:val="595959" w:themeColor="text1" w:themeTint="A6"/>
-                                  <w:sz w:val="20"/>
-                                  <w:szCs w:val="20"/>
-                                </w:rPr>
-                                <w:br/>
-                                <w:t>When you’re ready to add your content, just click here and start typing.]</w:t>
-                              </w:r>
-                            </w:p>
-                          </w:sdtContent>
-                        </w:sdt>
-                      </w:txbxContent>
-                    </v:textbox>
-                    <w10:wrap type="square" anchorx="page" anchory="page"/>
-                  </v:shape>
-                </w:pict>
-              </mc:Fallback>
-            </mc:AlternateContent>
-          </w:r>
-          <w:r>
-            <w:rPr>
-              <w:noProof/>
-            </w:rPr>
-            <mc:AlternateContent>
-              <mc:Choice Requires="wps">
-                <w:drawing>
-                  <wp:anchor distT="0" distB="0" distL="114300" distR="114300" simplePos="0" relativeHeight="251659264" behindDoc="0" locked="0" layoutInCell="1" allowOverlap="1" wp14:anchorId="1F1B8814" wp14:editId="7E40315E">
+                  <wp:anchor distT="0" distB="0" distL="114300" distR="114300" simplePos="0" relativeHeight="251659264" behindDoc="0" locked="0" layoutInCell="1" allowOverlap="1" wp14:anchorId="1F1B8814" wp14:editId="26EA4210">
                     <wp:simplePos x="0" y="0"/>
                     <wp:positionH relativeFrom="page">
                       <wp:align>center</wp:align>
@@ -835,11 +609,11 @@
                                       <w:color w:val="4472C4" w:themeColor="accent1"/>
                                       <w:sz w:val="64"/>
                                       <w:szCs w:val="64"/>
+                                      <w:lang w:val="nl-BE"/>
                                     </w:rPr>
                                     <w:alias w:val="Title"/>
                                     <w:tag w:val=""/>
                                     <w:id w:val="630141079"/>
-                                    <w:showingPlcHdr/>
                                     <w:dataBinding w:prefixMappings="xmlns:ns0='http://purl.org/dc/elements/1.1/' xmlns:ns1='http://schemas.openxmlformats.org/package/2006/metadata/core-properties' " w:xpath="/ns1:coreProperties[1]/ns0:title[1]" w:storeItemID="{6C3C8BC8-F283-45AE-878A-BAB7291924A1}"/>
                                     <w:text w:multiLine="1"/>
                                   </w:sdtPr>
@@ -851,11 +625,13 @@
                                   <w:sdtContent>
                                     <w:r>
                                       <w:rPr>
+                                        <w:caps/>
                                         <w:color w:val="4472C4" w:themeColor="accent1"/>
                                         <w:sz w:val="64"/>
                                         <w:szCs w:val="64"/>
+                                        <w:lang w:val="nl-BE"/>
                                       </w:rPr>
-                                      <w:t>[Document title]</w:t>
+                                      <w:t>reading Guide</w:t>
                                     </w:r>
                                   </w:sdtContent>
                                 </w:sdt>
@@ -866,11 +642,11 @@
                                     <w:color w:val="404040" w:themeColor="text1" w:themeTint="BF"/>
                                     <w:sz w:val="36"/>
                                     <w:szCs w:val="36"/>
+                                    <w:lang w:val="nl-BE"/>
                                   </w:rPr>
                                   <w:alias w:val="Subtitle"/>
                                   <w:tag w:val=""/>
                                   <w:id w:val="1759551507"/>
-                                  <w:showingPlcHdr/>
                                   <w:dataBinding w:prefixMappings="xmlns:ns0='http://purl.org/dc/elements/1.1/' xmlns:ns1='http://schemas.openxmlformats.org/package/2006/metadata/core-properties' " w:xpath="/ns1:coreProperties[1]/ns0:subject[1]" w:storeItemID="{6C3C8BC8-F283-45AE-878A-BAB7291924A1}"/>
                                   <w:text/>
                                 </w:sdtPr>
@@ -890,8 +666,9 @@
                                         <w:color w:val="404040" w:themeColor="text1" w:themeTint="BF"/>
                                         <w:sz w:val="36"/>
                                         <w:szCs w:val="36"/>
+                                        <w:lang w:val="nl-BE"/>
                                       </w:rPr>
-                                      <w:t>[Document subtitle]</w:t>
+                                      <w:t>Portfolio semester 6 Advanced Software</w:t>
                                     </w:r>
                                   </w:p>
                                 </w:sdtContent>
@@ -918,7 +695,7 @@
               </mc:Choice>
               <mc:Fallback>
                 <w:pict>
-                  <v:shape w14:anchorId="1F1B8814" id="Text Box 154" o:spid="_x0000_s1028" type="#_x0000_t202" style="position:absolute;margin-left:0;margin-top:0;width:8in;height:286.5pt;z-index:251659264;visibility:visible;mso-wrap-style:square;mso-width-percent:941;mso-height-percent:363;mso-top-percent:300;mso-wrap-distance-left:9pt;mso-wrap-distance-top:0;mso-wrap-distance-right:9pt;mso-wrap-distance-bottom:0;mso-position-horizontal:center;mso-position-horizontal-relative:page;mso-position-vertical-relative:page;mso-width-percent:941;mso-height-percent:363;mso-top-percent:300;mso-width-relative:page;mso-height-relative:page;v-text-anchor:bottom" o:gfxdata="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" filled="f" stroked="f" strokeweight=".5pt">
+                  <v:shape w14:anchorId="1F1B8814" id="Text Box 154" o:spid="_x0000_s1027" type="#_x0000_t202" style="position:absolute;margin-left:0;margin-top:0;width:8in;height:286.5pt;z-index:251659264;visibility:visible;mso-wrap-style:square;mso-width-percent:941;mso-height-percent:363;mso-top-percent:300;mso-wrap-distance-left:9pt;mso-wrap-distance-top:0;mso-wrap-distance-right:9pt;mso-wrap-distance-bottom:0;mso-position-horizontal:center;mso-position-horizontal-relative:page;mso-position-vertical-relative:page;mso-width-percent:941;mso-height-percent:363;mso-top-percent:300;mso-width-relative:page;mso-height-relative:page;v-text-anchor:bottom" o:gfxdata="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" filled="f" stroked="f" strokeweight=".5pt">
                     <v:textbox inset="126pt,0,54pt,0">
                       <w:txbxContent>
                         <w:p>
@@ -937,11 +714,11 @@
                                 <w:color w:val="4472C4" w:themeColor="accent1"/>
                                 <w:sz w:val="64"/>
                                 <w:szCs w:val="64"/>
+                                <w:lang w:val="nl-BE"/>
                               </w:rPr>
                               <w:alias w:val="Title"/>
                               <w:tag w:val=""/>
                               <w:id w:val="630141079"/>
-                              <w:showingPlcHdr/>
                               <w:dataBinding w:prefixMappings="xmlns:ns0='http://purl.org/dc/elements/1.1/' xmlns:ns1='http://schemas.openxmlformats.org/package/2006/metadata/core-properties' " w:xpath="/ns1:coreProperties[1]/ns0:title[1]" w:storeItemID="{6C3C8BC8-F283-45AE-878A-BAB7291924A1}"/>
                               <w:text w:multiLine="1"/>
                             </w:sdtPr>
@@ -953,11 +730,13 @@
                             <w:sdtContent>
                               <w:r>
                                 <w:rPr>
+                                  <w:caps/>
                                   <w:color w:val="4472C4" w:themeColor="accent1"/>
                                   <w:sz w:val="64"/>
                                   <w:szCs w:val="64"/>
+                                  <w:lang w:val="nl-BE"/>
                                 </w:rPr>
-                                <w:t>[Document title]</w:t>
+                                <w:t>reading Guide</w:t>
                               </w:r>
                             </w:sdtContent>
                           </w:sdt>
@@ -968,11 +747,11 @@
                               <w:color w:val="404040" w:themeColor="text1" w:themeTint="BF"/>
                               <w:sz w:val="36"/>
                               <w:szCs w:val="36"/>
+                              <w:lang w:val="nl-BE"/>
                             </w:rPr>
                             <w:alias w:val="Subtitle"/>
                             <w:tag w:val=""/>
                             <w:id w:val="1759551507"/>
-                            <w:showingPlcHdr/>
                             <w:dataBinding w:prefixMappings="xmlns:ns0='http://purl.org/dc/elements/1.1/' xmlns:ns1='http://schemas.openxmlformats.org/package/2006/metadata/core-properties' " w:xpath="/ns1:coreProperties[1]/ns0:subject[1]" w:storeItemID="{6C3C8BC8-F283-45AE-878A-BAB7291924A1}"/>
                             <w:text/>
                           </w:sdtPr>
@@ -992,8 +771,9 @@
                                   <w:color w:val="404040" w:themeColor="text1" w:themeTint="BF"/>
                                   <w:sz w:val="36"/>
                                   <w:szCs w:val="36"/>
+                                  <w:lang w:val="nl-BE"/>
                                 </w:rPr>
-                                <w:t>[Document subtitle]</w:t>
+                                <w:t>Portfolio semester 6 Advanced Software</w:t>
                               </w:r>
                             </w:p>
                           </w:sdtContent>
@@ -1053,7 +833,9 @@
               <w:tab w:val="right" w:leader="dot" w:pos="9016"/>
             </w:tabs>
             <w:rPr>
+              <w:rFonts w:eastAsiaTheme="minorEastAsia"/>
               <w:noProof/>
+              <w:lang w:eastAsia="en-NL"/>
             </w:rPr>
           </w:pPr>
           <w:r>
@@ -1065,7 +847,7 @@
           <w:r>
             <w:fldChar w:fldCharType="separate"/>
           </w:r>
-          <w:hyperlink w:anchor="_Toc137640361" w:history="1">
+          <w:hyperlink w:anchor="_Toc137651186" w:history="1">
             <w:r>
               <w:rPr>
                 <w:rStyle w:val="Hyperlink"/>
@@ -1076,7 +858,9 @@
             </w:r>
             <w:r>
               <w:rPr>
-                <w:noProof/>
+                <w:rFonts w:eastAsiaTheme="minorEastAsia"/>
+                <w:noProof/>
+                <w:lang w:eastAsia="en-NL"/>
               </w:rPr>
               <w:tab/>
             </w:r>
@@ -1107,7 +891,7 @@
                 <w:noProof/>
                 <w:webHidden/>
               </w:rPr>
-              <w:instrText xml:space="preserve"> PAGEREF _Toc137640361 \h </w:instrText>
+              <w:instrText xml:space="preserve"> PAGEREF _Toc137651186 \h </w:instrText>
             </w:r>
             <w:r>
               <w:rPr>
@@ -1146,10 +930,12 @@
               <w:tab w:val="right" w:leader="dot" w:pos="9016"/>
             </w:tabs>
             <w:rPr>
+              <w:rFonts w:eastAsiaTheme="minorEastAsia"/>
               <w:noProof/>
+              <w:lang w:eastAsia="en-NL"/>
             </w:rPr>
           </w:pPr>
-          <w:hyperlink w:anchor="_Toc137640362" w:history="1">
+          <w:hyperlink w:anchor="_Toc137651187" w:history="1">
             <w:r>
               <w:rPr>
                 <w:rStyle w:val="Hyperlink"/>
@@ -1160,7 +946,9 @@
             </w:r>
             <w:r>
               <w:rPr>
-                <w:noProof/>
+                <w:rFonts w:eastAsiaTheme="minorEastAsia"/>
+                <w:noProof/>
+                <w:lang w:eastAsia="en-NL"/>
               </w:rPr>
               <w:tab/>
             </w:r>
@@ -1191,7 +979,7 @@
                 <w:noProof/>
                 <w:webHidden/>
               </w:rPr>
-              <w:instrText xml:space="preserve"> PAGEREF _Toc137640362 \h </w:instrText>
+              <w:instrText xml:space="preserve"> PAGEREF _Toc137651187 \h </w:instrText>
             </w:r>
             <w:r>
               <w:rPr>
@@ -1211,7 +999,7 @@
                 <w:noProof/>
                 <w:webHidden/>
               </w:rPr>
-              <w:t>2</w:t>
+              <w:t>3</w:t>
             </w:r>
             <w:r>
               <w:rPr>
@@ -1230,10 +1018,12 @@
               <w:tab w:val="right" w:leader="dot" w:pos="9016"/>
             </w:tabs>
             <w:rPr>
+              <w:rFonts w:eastAsiaTheme="minorEastAsia"/>
               <w:noProof/>
+              <w:lang w:eastAsia="en-NL"/>
             </w:rPr>
           </w:pPr>
-          <w:hyperlink w:anchor="_Toc137640363" w:history="1">
+          <w:hyperlink w:anchor="_Toc137651188" w:history="1">
             <w:r>
               <w:rPr>
                 <w:rStyle w:val="Hyperlink"/>
@@ -1244,7 +1034,9 @@
             </w:r>
             <w:r>
               <w:rPr>
-                <w:noProof/>
+                <w:rFonts w:eastAsiaTheme="minorEastAsia"/>
+                <w:noProof/>
+                <w:lang w:eastAsia="en-NL"/>
               </w:rPr>
               <w:tab/>
             </w:r>
@@ -1275,7 +1067,7 @@
                 <w:noProof/>
                 <w:webHidden/>
               </w:rPr>
-              <w:instrText xml:space="preserve"> PAGEREF _Toc137640363 \h </w:instrText>
+              <w:instrText xml:space="preserve"> PAGEREF _Toc137651188 \h </w:instrText>
             </w:r>
             <w:r>
               <w:rPr>
@@ -1295,7 +1087,7 @@
                 <w:noProof/>
                 <w:webHidden/>
               </w:rPr>
-              <w:t>3</w:t>
+              <w:t>4</w:t>
             </w:r>
             <w:r>
               <w:rPr>
@@ -1314,10 +1106,12 @@
               <w:tab w:val="right" w:leader="dot" w:pos="9016"/>
             </w:tabs>
             <w:rPr>
+              <w:rFonts w:eastAsiaTheme="minorEastAsia"/>
               <w:noProof/>
+              <w:lang w:eastAsia="en-NL"/>
             </w:rPr>
           </w:pPr>
-          <w:hyperlink w:anchor="_Toc137640364" w:history="1">
+          <w:hyperlink w:anchor="_Toc137651189" w:history="1">
             <w:r>
               <w:rPr>
                 <w:rStyle w:val="Hyperlink"/>
@@ -1328,7 +1122,9 @@
             </w:r>
             <w:r>
               <w:rPr>
-                <w:noProof/>
+                <w:rFonts w:eastAsiaTheme="minorEastAsia"/>
+                <w:noProof/>
+                <w:lang w:eastAsia="en-NL"/>
               </w:rPr>
               <w:tab/>
             </w:r>
@@ -1359,7 +1155,7 @@
                 <w:noProof/>
                 <w:webHidden/>
               </w:rPr>
-              <w:instrText xml:space="preserve"> PAGEREF _Toc137640364 \h </w:instrText>
+              <w:instrText xml:space="preserve"> PAGEREF _Toc137651189 \h </w:instrText>
             </w:r>
             <w:r>
               <w:rPr>
@@ -1379,7 +1175,7 @@
                 <w:noProof/>
                 <w:webHidden/>
               </w:rPr>
-              <w:t>3</w:t>
+              <w:t>4</w:t>
             </w:r>
             <w:r>
               <w:rPr>
@@ -1398,10 +1194,12 @@
               <w:tab w:val="right" w:leader="dot" w:pos="9016"/>
             </w:tabs>
             <w:rPr>
+              <w:rFonts w:eastAsiaTheme="minorEastAsia"/>
               <w:noProof/>
+              <w:lang w:eastAsia="en-NL"/>
             </w:rPr>
           </w:pPr>
-          <w:hyperlink w:anchor="_Toc137640365" w:history="1">
+          <w:hyperlink w:anchor="_Toc137651190" w:history="1">
             <w:r>
               <w:rPr>
                 <w:rStyle w:val="Hyperlink"/>
@@ -1412,7 +1210,9 @@
             </w:r>
             <w:r>
               <w:rPr>
-                <w:noProof/>
+                <w:rFonts w:eastAsiaTheme="minorEastAsia"/>
+                <w:noProof/>
+                <w:lang w:eastAsia="en-NL"/>
               </w:rPr>
               <w:tab/>
             </w:r>
@@ -1443,7 +1243,7 @@
                 <w:noProof/>
                 <w:webHidden/>
               </w:rPr>
-              <w:instrText xml:space="preserve"> PAGEREF _Toc137640365 \h </w:instrText>
+              <w:instrText xml:space="preserve"> PAGEREF _Toc137651190 \h </w:instrText>
             </w:r>
             <w:r>
               <w:rPr>
@@ -1463,7 +1263,7 @@
                 <w:noProof/>
                 <w:webHidden/>
               </w:rPr>
-              <w:t>4</w:t>
+              <w:t>5</w:t>
             </w:r>
             <w:r>
               <w:rPr>
@@ -1482,10 +1282,12 @@
               <w:tab w:val="right" w:leader="dot" w:pos="9016"/>
             </w:tabs>
             <w:rPr>
+              <w:rFonts w:eastAsiaTheme="minorEastAsia"/>
               <w:noProof/>
+              <w:lang w:eastAsia="en-NL"/>
             </w:rPr>
           </w:pPr>
-          <w:hyperlink w:anchor="_Toc137640366" w:history="1">
+          <w:hyperlink w:anchor="_Toc137651191" w:history="1">
             <w:r>
               <w:rPr>
                 <w:rStyle w:val="Hyperlink"/>
@@ -1496,7 +1298,9 @@
             </w:r>
             <w:r>
               <w:rPr>
-                <w:noProof/>
+                <w:rFonts w:eastAsiaTheme="minorEastAsia"/>
+                <w:noProof/>
+                <w:lang w:eastAsia="en-NL"/>
               </w:rPr>
               <w:tab/>
             </w:r>
@@ -1527,7 +1331,7 @@
                 <w:noProof/>
                 <w:webHidden/>
               </w:rPr>
-              <w:instrText xml:space="preserve"> PAGEREF _Toc137640366 \h </w:instrText>
+              <w:instrText xml:space="preserve"> PAGEREF _Toc137651191 \h </w:instrText>
             </w:r>
             <w:r>
               <w:rPr>
@@ -1547,7 +1351,7 @@
                 <w:noProof/>
                 <w:webHidden/>
               </w:rPr>
-              <w:t>5</w:t>
+              <w:t>6</w:t>
             </w:r>
             <w:r>
               <w:rPr>
@@ -1566,10 +1370,12 @@
               <w:tab w:val="right" w:leader="dot" w:pos="9016"/>
             </w:tabs>
             <w:rPr>
+              <w:rFonts w:eastAsiaTheme="minorEastAsia"/>
               <w:noProof/>
+              <w:lang w:eastAsia="en-NL"/>
             </w:rPr>
           </w:pPr>
-          <w:hyperlink w:anchor="_Toc137640367" w:history="1">
+          <w:hyperlink w:anchor="_Toc137651192" w:history="1">
             <w:r>
               <w:rPr>
                 <w:rStyle w:val="Hyperlink"/>
@@ -1580,7 +1386,9 @@
             </w:r>
             <w:r>
               <w:rPr>
-                <w:noProof/>
+                <w:rFonts w:eastAsiaTheme="minorEastAsia"/>
+                <w:noProof/>
+                <w:lang w:eastAsia="en-NL"/>
               </w:rPr>
               <w:tab/>
             </w:r>
@@ -1611,7 +1419,7 @@
                 <w:noProof/>
                 <w:webHidden/>
               </w:rPr>
-              <w:instrText xml:space="preserve"> PAGEREF _Toc137640367 \h </w:instrText>
+              <w:instrText xml:space="preserve"> PAGEREF _Toc137651192 \h </w:instrText>
             </w:r>
             <w:r>
               <w:rPr>
@@ -1631,7 +1439,7 @@
                 <w:noProof/>
                 <w:webHidden/>
               </w:rPr>
-              <w:t>6</w:t>
+              <w:t>7</w:t>
             </w:r>
             <w:r>
               <w:rPr>
@@ -1650,10 +1458,12 @@
               <w:tab w:val="right" w:leader="dot" w:pos="9016"/>
             </w:tabs>
             <w:rPr>
+              <w:rFonts w:eastAsiaTheme="minorEastAsia"/>
               <w:noProof/>
+              <w:lang w:eastAsia="en-NL"/>
             </w:rPr>
           </w:pPr>
-          <w:hyperlink w:anchor="_Toc137640368" w:history="1">
+          <w:hyperlink w:anchor="_Toc137651193" w:history="1">
             <w:r>
               <w:rPr>
                 <w:rStyle w:val="Hyperlink"/>
@@ -1664,7 +1474,9 @@
             </w:r>
             <w:r>
               <w:rPr>
-                <w:noProof/>
+                <w:rFonts w:eastAsiaTheme="minorEastAsia"/>
+                <w:noProof/>
+                <w:lang w:eastAsia="en-NL"/>
               </w:rPr>
               <w:tab/>
             </w:r>
@@ -1674,7 +1486,7 @@
                 <w:noProof/>
                 <w:lang w:val="en-US"/>
               </w:rPr>
-              <w:t>Scalable Architectures</w:t>
+              <w:t>Scalable Architecture</w:t>
             </w:r>
             <w:r>
               <w:rPr>
@@ -1695,7 +1507,7 @@
                 <w:noProof/>
                 <w:webHidden/>
               </w:rPr>
-              <w:instrText xml:space="preserve"> PAGEREF _Toc137640368 \h </w:instrText>
+              <w:instrText xml:space="preserve"> PAGEREF _Toc137651193 \h </w:instrText>
             </w:r>
             <w:r>
               <w:rPr>
@@ -1715,7 +1527,7 @@
                 <w:noProof/>
                 <w:webHidden/>
               </w:rPr>
-              <w:t>7</w:t>
+              <w:t>8</w:t>
             </w:r>
             <w:r>
               <w:rPr>
@@ -1734,10 +1546,12 @@
               <w:tab w:val="right" w:leader="dot" w:pos="9016"/>
             </w:tabs>
             <w:rPr>
+              <w:rFonts w:eastAsiaTheme="minorEastAsia"/>
               <w:noProof/>
+              <w:lang w:eastAsia="en-NL"/>
             </w:rPr>
           </w:pPr>
-          <w:hyperlink w:anchor="_Toc137640369" w:history="1">
+          <w:hyperlink w:anchor="_Toc137651194" w:history="1">
             <w:r>
               <w:rPr>
                 <w:rStyle w:val="Hyperlink"/>
@@ -1748,7 +1562,9 @@
             </w:r>
             <w:r>
               <w:rPr>
-                <w:noProof/>
+                <w:rFonts w:eastAsiaTheme="minorEastAsia"/>
+                <w:noProof/>
+                <w:lang w:eastAsia="en-NL"/>
               </w:rPr>
               <w:tab/>
             </w:r>
@@ -1779,7 +1595,7 @@
                 <w:noProof/>
                 <w:webHidden/>
               </w:rPr>
-              <w:instrText xml:space="preserve"> PAGEREF _Toc137640369 \h </w:instrText>
+              <w:instrText xml:space="preserve"> PAGEREF _Toc137651194 \h </w:instrText>
             </w:r>
             <w:r>
               <w:rPr>
@@ -1799,7 +1615,7 @@
                 <w:noProof/>
                 <w:webHidden/>
               </w:rPr>
-              <w:t>8</w:t>
+              <w:t>10</w:t>
             </w:r>
             <w:r>
               <w:rPr>
@@ -1818,10 +1634,12 @@
               <w:tab w:val="right" w:leader="dot" w:pos="9016"/>
             </w:tabs>
             <w:rPr>
+              <w:rFonts w:eastAsiaTheme="minorEastAsia"/>
               <w:noProof/>
+              <w:lang w:eastAsia="en-NL"/>
             </w:rPr>
           </w:pPr>
-          <w:hyperlink w:anchor="_Toc137640370" w:history="1">
+          <w:hyperlink w:anchor="_Toc137651195" w:history="1">
             <w:r>
               <w:rPr>
                 <w:rStyle w:val="Hyperlink"/>
@@ -1832,7 +1650,9 @@
             </w:r>
             <w:r>
               <w:rPr>
-                <w:noProof/>
+                <w:rFonts w:eastAsiaTheme="minorEastAsia"/>
+                <w:noProof/>
+                <w:lang w:eastAsia="en-NL"/>
               </w:rPr>
               <w:tab/>
             </w:r>
@@ -1863,7 +1683,7 @@
                 <w:noProof/>
                 <w:webHidden/>
               </w:rPr>
-              <w:instrText xml:space="preserve"> PAGEREF _Toc137640370 \h </w:instrText>
+              <w:instrText xml:space="preserve"> PAGEREF _Toc137651195 \h </w:instrText>
             </w:r>
             <w:r>
               <w:rPr>
@@ -1883,7 +1703,7 @@
                 <w:noProof/>
                 <w:webHidden/>
               </w:rPr>
-              <w:t>9</w:t>
+              <w:t>11</w:t>
             </w:r>
             <w:r>
               <w:rPr>
@@ -1902,10 +1722,12 @@
               <w:tab w:val="right" w:leader="dot" w:pos="9016"/>
             </w:tabs>
             <w:rPr>
+              <w:rFonts w:eastAsiaTheme="minorEastAsia"/>
               <w:noProof/>
+              <w:lang w:eastAsia="en-NL"/>
             </w:rPr>
           </w:pPr>
-          <w:hyperlink w:anchor="_Toc137640371" w:history="1">
+          <w:hyperlink w:anchor="_Toc137651196" w:history="1">
             <w:r>
               <w:rPr>
                 <w:rStyle w:val="Hyperlink"/>
@@ -1916,7 +1738,9 @@
             </w:r>
             <w:r>
               <w:rPr>
-                <w:noProof/>
+                <w:rFonts w:eastAsiaTheme="minorEastAsia"/>
+                <w:noProof/>
+                <w:lang w:eastAsia="en-NL"/>
               </w:rPr>
               <w:tab/>
             </w:r>
@@ -1947,7 +1771,7 @@
                 <w:noProof/>
                 <w:webHidden/>
               </w:rPr>
-              <w:instrText xml:space="preserve"> PAGEREF _Toc137640371 \h </w:instrText>
+              <w:instrText xml:space="preserve"> PAGEREF _Toc137651196 \h </w:instrText>
             </w:r>
             <w:r>
               <w:rPr>
@@ -1967,7 +1791,7 @@
                 <w:noProof/>
                 <w:webHidden/>
               </w:rPr>
-              <w:t>10</w:t>
+              <w:t>12</w:t>
             </w:r>
             <w:r>
               <w:rPr>
@@ -1986,10 +1810,12 @@
               <w:tab w:val="right" w:leader="dot" w:pos="9016"/>
             </w:tabs>
             <w:rPr>
+              <w:rFonts w:eastAsiaTheme="minorEastAsia"/>
               <w:noProof/>
+              <w:lang w:eastAsia="en-NL"/>
             </w:rPr>
           </w:pPr>
-          <w:hyperlink w:anchor="_Toc137640372" w:history="1">
+          <w:hyperlink w:anchor="_Toc137651197" w:history="1">
             <w:r>
               <w:rPr>
                 <w:rStyle w:val="Hyperlink"/>
@@ -2000,7 +1826,9 @@
             </w:r>
             <w:r>
               <w:rPr>
-                <w:noProof/>
+                <w:rFonts w:eastAsiaTheme="minorEastAsia"/>
+                <w:noProof/>
+                <w:lang w:eastAsia="en-NL"/>
               </w:rPr>
               <w:tab/>
             </w:r>
@@ -2031,7 +1859,7 @@
                 <w:noProof/>
                 <w:webHidden/>
               </w:rPr>
-              <w:instrText xml:space="preserve"> PAGEREF _Toc137640372 \h </w:instrText>
+              <w:instrText xml:space="preserve"> PAGEREF _Toc137651197 \h </w:instrText>
             </w:r>
             <w:r>
               <w:rPr>
@@ -2051,7 +1879,7 @@
                 <w:noProof/>
                 <w:webHidden/>
               </w:rPr>
-              <w:t>11</w:t>
+              <w:t>13</w:t>
             </w:r>
             <w:r>
               <w:rPr>
@@ -2070,10 +1898,12 @@
               <w:tab w:val="right" w:leader="dot" w:pos="9016"/>
             </w:tabs>
             <w:rPr>
+              <w:rFonts w:eastAsiaTheme="minorEastAsia"/>
               <w:noProof/>
+              <w:lang w:eastAsia="en-NL"/>
             </w:rPr>
           </w:pPr>
-          <w:hyperlink w:anchor="_Toc137640373" w:history="1">
+          <w:hyperlink w:anchor="_Toc137651198" w:history="1">
             <w:r>
               <w:rPr>
                 <w:rStyle w:val="Hyperlink"/>
@@ -2084,7 +1914,9 @@
             </w:r>
             <w:r>
               <w:rPr>
-                <w:noProof/>
+                <w:rFonts w:eastAsiaTheme="minorEastAsia"/>
+                <w:noProof/>
+                <w:lang w:eastAsia="en-NL"/>
               </w:rPr>
               <w:tab/>
             </w:r>
@@ -2115,7 +1947,7 @@
                 <w:noProof/>
                 <w:webHidden/>
               </w:rPr>
-              <w:instrText xml:space="preserve"> PAGEREF _Toc137640373 \h </w:instrText>
+              <w:instrText xml:space="preserve"> PAGEREF _Toc137651198 \h </w:instrText>
             </w:r>
             <w:r>
               <w:rPr>
@@ -2135,7 +1967,7 @@
                 <w:noProof/>
                 <w:webHidden/>
               </w:rPr>
-              <w:t>12</w:t>
+              <w:t>14</w:t>
             </w:r>
             <w:r>
               <w:rPr>
@@ -2174,7 +2006,7 @@
           <w:lang w:val="en-US"/>
         </w:rPr>
       </w:pPr>
-      <w:bookmarkStart w:id="0" w:name="_Toc137640361"/>
+      <w:bookmarkStart w:id="0" w:name="_Toc137651186"/>
       <w:r>
         <w:rPr>
           <w:lang w:val="en-US"/>
@@ -2183,6 +2015,44 @@
         <w:t>Introduction</w:t>
       </w:r>
       <w:bookmarkEnd w:id="0"/>
+    </w:p>
+    <w:p>
+      <w:pPr>
+        <w:rPr>
+          <w:lang w:val="nl-BE"/>
+        </w:rPr>
+      </w:pPr>
+      <w:r>
+        <w:rPr>
+          <w:lang w:val="nl-BE"/>
+        </w:rPr>
+        <w:t>Dit document is een l</w:t>
+      </w:r>
+      <w:r>
+        <w:rPr>
+          <w:lang w:val="nl-BE"/>
+        </w:rPr>
+        <w:t xml:space="preserve">eeswijzer voor Beroepsproducten en portfolio voor semester 6 Advanced software. Per leerdoel zijn stukjes geciteerde tekst gebruikt zoals deze genoteerd staan </w:t>
+      </w:r>
+      <w:r>
+        <w:rPr>
+          <w:lang w:val="nl-BE"/>
+        </w:rPr>
+        <w:t>in de leeruitkomsten op canvas. Per stukje tekst is toegelicht wat ik gedaan heb per leerdoel en waarom ik dit leerdoel heb aangetoond.</w:t>
+      </w:r>
+      <w:r>
+        <w:rPr>
+          <w:lang w:val="nl-BE"/>
+        </w:rPr>
+        <w:br w:type="page"/>
+      </w:r>
+    </w:p>
+    <w:p>
+      <w:pPr>
+        <w:rPr>
+          <w:lang w:val="nl-BE"/>
+        </w:rPr>
+      </w:pPr>
     </w:p>
     <w:p>
       <w:pPr>
@@ -2195,7 +2065,7 @@
           <w:lang w:val="en-US"/>
         </w:rPr>
       </w:pPr>
-      <w:bookmarkStart w:id="1" w:name="_Toc137640362"/>
+      <w:bookmarkStart w:id="1" w:name="_Toc137651187"/>
       <w:r>
         <w:rPr>
           <w:lang w:val="en-US"/>
@@ -2207,12 +2077,260 @@
     <w:p>
       <w:pPr>
         <w:rPr>
-          <w:lang w:val="en-US"/>
-        </w:rPr>
-      </w:pPr>
-      <w:r>
-        <w:rPr>
-          <w:lang w:val="en-US"/>
+          <w:lang w:val="nl-BE"/>
+        </w:rPr>
+      </w:pPr>
+      <w:r>
+        <w:rPr>
+          <w:lang w:val="nl-BE"/>
+        </w:rPr>
+        <w:t>Tijdens dit semester heb i</w:t>
+      </w:r>
+      <w:r>
+        <w:rPr>
+          <w:lang w:val="nl-BE"/>
+        </w:rPr>
+        <w:t>k gewerkt aan 2 verschillende projecten:</w:t>
+      </w:r>
+    </w:p>
+    <w:p>
+      <w:pPr>
+        <w:pStyle w:val="ListParagraph"/>
+        <w:numPr>
+          <w:ilvl w:val="0"/>
+          <w:numId w:val="19"/>
+        </w:numPr>
+        <w:rPr>
+          <w:lang w:val="nl-BE"/>
+        </w:rPr>
+      </w:pPr>
+      <w:r>
+        <w:rPr>
+          <w:lang w:val="nl-BE"/>
+        </w:rPr>
+        <w:t>Individual project (IP)</w:t>
+      </w:r>
+    </w:p>
+    <w:p>
+      <w:pPr>
+        <w:rPr>
+          <w:lang w:val="nl-BE"/>
+        </w:rPr>
+      </w:pPr>
+      <w:r>
+        <w:rPr>
+          <w:lang w:val="nl-BE"/>
+        </w:rPr>
+        <w:t xml:space="preserve">Voor mijn individuele project heb ik gewerkt aan de standaard casus Kwetter. Dit is een vergelijkbare applicatie met twitter of Reddit. De backend van de applicatie is gemaakt in een microservices architectuur. De applicatie draait in een kubernetes cluster. Deze is automatisch schaalbaar op het moment dat </w:t>
+      </w:r>
+      <w:r>
+        <w:rPr>
+          <w:lang w:val="nl-BE"/>
+        </w:rPr>
+        <w:t>er veel gebruikers actief zijn. Binnen het cluster draaien ook de databases en een event bus om te communiceren tussen microservices.</w:t>
+      </w:r>
+      <w:r>
+        <w:rPr>
+          <w:lang w:val="nl-BE"/>
+        </w:rPr>
+        <w:t xml:space="preserve"> Voor de </w:t>
+      </w:r>
+      <w:proofErr w:type="spellStart"/>
+      <w:r>
+        <w:rPr>
+          <w:lang w:val="nl-BE"/>
+        </w:rPr>
+        <w:t>frontend</w:t>
+      </w:r>
+      <w:proofErr w:type="spellEnd"/>
+      <w:r>
+        <w:rPr>
+          <w:lang w:val="nl-BE"/>
+        </w:rPr>
+        <w:t xml:space="preserve"> is een </w:t>
+      </w:r>
+      <w:proofErr w:type="spellStart"/>
+      <w:r>
+        <w:rPr>
+          <w:lang w:val="nl-BE"/>
+        </w:rPr>
+        <w:t>react</w:t>
+      </w:r>
+      <w:proofErr w:type="spellEnd"/>
+      <w:r>
+        <w:rPr>
+          <w:lang w:val="nl-BE"/>
+        </w:rPr>
+        <w:t xml:space="preserve"> applicatie gemaakt.</w:t>
+      </w:r>
+    </w:p>
+    <w:p>
+      <w:pPr>
+        <w:pStyle w:val="ListParagraph"/>
+        <w:numPr>
+          <w:ilvl w:val="0"/>
+          <w:numId w:val="19"/>
+        </w:numPr>
+        <w:rPr>
+          <w:lang w:val="nl-BE"/>
+        </w:rPr>
+      </w:pPr>
+      <w:r>
+        <w:rPr>
+          <w:lang w:val="nl-BE"/>
+        </w:rPr>
+        <w:t>Group Project</w:t>
+      </w:r>
+      <w:r>
+        <w:rPr>
+          <w:lang w:val="nl-BE"/>
+        </w:rPr>
+        <w:t xml:space="preserve"> (GP)</w:t>
+      </w:r>
+    </w:p>
+    <w:p>
+      <w:pPr>
+        <w:pStyle w:val="NoSpacing"/>
+      </w:pPr>
+      <w:r>
+        <w:t>Voor ons groepsproject kregen we de opdracht om een softwaresysteem te ontwerpen en te maken</w:t>
+      </w:r>
+    </w:p>
+    <w:p>
+      <w:pPr>
+        <w:pStyle w:val="NoSpacing"/>
+        <w:rPr>
+          <w:lang w:val="nl-BE"/>
+        </w:rPr>
+      </w:pPr>
+      <w:r>
+        <w:t xml:space="preserve">voor rekeningrijden in Nederland. </w:t>
+      </w:r>
+      <w:r>
+        <w:rPr>
+          <w:lang w:val="nl-BE"/>
+        </w:rPr>
+        <w:t>Dit betekent het volgen van auto's via</w:t>
+      </w:r>
+      <w:r>
+        <w:rPr>
+          <w:lang w:val="nl-BE"/>
+        </w:rPr>
+        <w:t xml:space="preserve"> </w:t>
+      </w:r>
+      <w:r>
+        <w:rPr>
+          <w:lang w:val="nl-BE"/>
+        </w:rPr>
+        <w:t xml:space="preserve">ingebouwde trackers (die buiten </w:t>
+      </w:r>
+      <w:r>
+        <w:rPr>
+          <w:lang w:val="nl-BE"/>
+        </w:rPr>
+        <w:t xml:space="preserve">de scope </w:t>
+      </w:r>
+      <w:r>
+        <w:rPr>
+          <w:lang w:val="nl-BE"/>
+        </w:rPr>
+        <w:t xml:space="preserve">vallen, maar simulatie vereisen), het berekenen van de prijzen van </w:t>
+      </w:r>
+      <w:r>
+        <w:rPr>
+          <w:lang w:val="nl-BE"/>
+        </w:rPr>
+        <w:t>routes op basis van verschillende aspecten, en vervolgens facturen aanbieden aan</w:t>
+      </w:r>
+      <w:r>
+        <w:rPr>
+          <w:lang w:val="nl-BE"/>
+        </w:rPr>
+        <w:t xml:space="preserve"> </w:t>
+      </w:r>
+      <w:r>
+        <w:rPr>
+          <w:lang w:val="nl-BE"/>
+        </w:rPr>
+        <w:t>gebruikers op basis van die</w:t>
+      </w:r>
+      <w:r>
+        <w:rPr>
+          <w:lang w:val="nl-BE"/>
+        </w:rPr>
+        <w:t xml:space="preserve"> </w:t>
+      </w:r>
+      <w:r>
+        <w:rPr>
+          <w:lang w:val="nl-BE"/>
+        </w:rPr>
+        <w:t xml:space="preserve">routes. </w:t>
+      </w:r>
+    </w:p>
+    <w:p>
+      <w:pPr>
+        <w:pStyle w:val="NoSpacing"/>
+        <w:rPr>
+          <w:lang w:val="nl-BE"/>
+        </w:rPr>
+      </w:pPr>
+    </w:p>
+    <w:p>
+      <w:pPr>
+        <w:pStyle w:val="NoSpacing"/>
+        <w:rPr>
+          <w:lang w:val="nl-BE"/>
+        </w:rPr>
+      </w:pPr>
+      <w:r>
+        <w:rPr>
+          <w:lang w:val="nl-BE"/>
+        </w:rPr>
+        <w:t>Naast deze stroom moet er beheerfunctionaliteit zijn zodat prijzen</w:t>
+      </w:r>
+      <w:r>
+        <w:rPr>
+          <w:lang w:val="nl-BE"/>
+        </w:rPr>
+        <w:t xml:space="preserve"> </w:t>
+      </w:r>
+      <w:r>
+        <w:rPr>
+          <w:lang w:val="nl-BE"/>
+        </w:rPr>
+        <w:t>kunnen worden ingesteld, de politie wil gestolen auto's kunnen opsporen via het systeem, en verschillende</w:t>
+      </w:r>
+      <w:r>
+        <w:rPr>
+          <w:lang w:val="nl-BE"/>
+        </w:rPr>
+        <w:t xml:space="preserve"> </w:t>
+      </w:r>
+      <w:r>
+        <w:rPr>
+          <w:lang w:val="nl-BE"/>
+        </w:rPr>
+        <w:t>externe systemen moeten samenwerken met die van ons om gegevens up-to-date te houden en betalingen en het inloggen van gebruikers mogelijk te maken.</w:t>
+      </w:r>
+      <w:r>
+        <w:rPr>
+          <w:lang w:val="nl-BE"/>
+        </w:rPr>
+        <w:t xml:space="preserve"> </w:t>
+      </w:r>
+    </w:p>
+    <w:p>
+      <w:pPr>
+        <w:rPr>
+          <w:rFonts w:eastAsiaTheme="minorEastAsia"/>
+          <w:kern w:val="0"/>
+          <w:lang w:val="nl-BE"/>
+          <w14:ligatures w14:val="none"/>
+        </w:rPr>
+      </w:pPr>
+      <w:r>
+        <w:rPr>
+          <w:lang w:val="nl-BE"/>
         </w:rPr>
         <w:br w:type="page"/>
       </w:r>
@@ -2228,7 +2346,7 @@
           <w:lang w:val="en-US"/>
         </w:rPr>
       </w:pPr>
-      <w:bookmarkStart w:id="2" w:name="_Toc137640363"/>
+      <w:bookmarkStart w:id="2" w:name="_Toc137651188"/>
       <w:r>
         <w:rPr>
           <w:lang w:val="en-US"/>
@@ -2249,7 +2367,7 @@
           <w:lang w:val="en-US"/>
         </w:rPr>
       </w:pPr>
-      <w:bookmarkStart w:id="3" w:name="_Toc137640364"/>
+      <w:bookmarkStart w:id="3" w:name="_Toc137651189"/>
       <w:r>
         <w:rPr>
           <w:lang w:val="en-US"/>
@@ -2276,11 +2394,17 @@
     <w:p>
       <w:pPr>
         <w:rPr>
-          <w:lang w:val="en-US"/>
-        </w:rPr>
-      </w:pPr>
-      <w:r>
-        <w:rPr>
+          <w:i/>
+          <w:iCs/>
+          <w:color w:val="4472C4" w:themeColor="accent1"/>
+          <w:lang w:val="en-US"/>
+        </w:rPr>
+      </w:pPr>
+      <w:r>
+        <w:rPr>
+          <w:i/>
+          <w:iCs/>
+          <w:color w:val="4472C4" w:themeColor="accent1"/>
           <w:lang w:val="en-US"/>
         </w:rPr>
         <w:t>“</w:t>
@@ -2288,7 +2412,9 @@
       <w:r>
         <w:rPr>
           <w:rFonts w:ascii="Lato" w:hAnsi="Lato"/>
-          <w:color w:val="2D3B45"/>
+          <w:i/>
+          <w:iCs/>
+          <w:color w:val="4472C4" w:themeColor="accent1"/>
           <w:shd w:val="clear" w:color="auto" w:fill="FFFFFF"/>
         </w:rPr>
         <w:t xml:space="preserve">You develop and deploy enterprise software, both individually and as a team, that fits the current question and needs of your stakeholders. Your final solution is designed with the possibility for future further </w:t>
@@ -2296,7 +2422,9 @@
       <w:r>
         <w:rPr>
           <w:rFonts w:ascii="Lato" w:hAnsi="Lato"/>
-          <w:color w:val="2D3B45"/>
+          <w:i/>
+          <w:iCs/>
+          <w:color w:val="4472C4" w:themeColor="accent1"/>
           <w:shd w:val="clear" w:color="auto" w:fill="FFFFFF"/>
         </w:rPr>
         <w:t>development.”</w:t>
@@ -2594,7 +2722,7 @@
           <w:lang w:val="en-US"/>
         </w:rPr>
       </w:pPr>
-      <w:bookmarkStart w:id="4" w:name="_Toc137640365"/>
+      <w:bookmarkStart w:id="4" w:name="_Toc137651190"/>
       <w:r>
         <w:rPr>
           <w:lang w:val="en-US"/>
@@ -2746,11 +2874,17 @@
     <w:p>
       <w:pPr>
         <w:rPr>
-          <w:lang w:val="en-US"/>
-        </w:rPr>
-      </w:pPr>
-      <w:r>
-        <w:rPr>
+          <w:i/>
+          <w:iCs/>
+          <w:color w:val="4472C4" w:themeColor="accent1"/>
+          <w:lang w:val="en-US"/>
+        </w:rPr>
+      </w:pPr>
+      <w:r>
+        <w:rPr>
+          <w:i/>
+          <w:iCs/>
+          <w:color w:val="4472C4" w:themeColor="accent1"/>
           <w:lang w:val="en-US"/>
         </w:rPr>
         <w:t>“</w:t>
@@ -2758,47 +2892,116 @@
       <w:r>
         <w:rPr>
           <w:rFonts w:ascii="Lato" w:hAnsi="Lato"/>
-          <w:color w:val="2D3B45"/>
+          <w:i/>
+          <w:iCs/>
+          <w:color w:val="4472C4" w:themeColor="accent1"/>
           <w:shd w:val="clear" w:color="auto" w:fill="FFFFFF"/>
         </w:rPr>
         <w:t>You can justify and present your work professionally, both verbally and in writing</w:t>
       </w:r>
-      <w:proofErr w:type="gramStart"/>
       <w:r>
         <w:rPr>
           <w:rFonts w:ascii="Lato" w:hAnsi="Lato"/>
-          <w:color w:val="2D3B45"/>
+          <w:i/>
+          <w:iCs/>
+          <w:color w:val="4472C4" w:themeColor="accent1"/>
           <w:shd w:val="clear" w:color="auto" w:fill="FFFFFF"/>
         </w:rPr>
-        <w:t>. </w:t>
-      </w:r>
-      <w:r>
-        <w:rPr>
+        <w:t>.”</w:t>
+      </w:r>
+    </w:p>
+    <w:p>
+      <w:pPr>
+        <w:rPr>
+          <w:lang w:val="nl-BE"/>
+        </w:rPr>
+      </w:pPr>
+      <w:r>
+        <w:rPr>
+          <w:lang w:val="nl-BE"/>
+        </w:rPr>
+        <w:t>Tijdens dit semester heb i</w:t>
+      </w:r>
+      <w:r>
+        <w:rPr>
+          <w:lang w:val="nl-BE"/>
+        </w:rPr>
+        <w:t>k al het werk wat ik heb gemaakt duidelijk op papier kunnen zetten</w:t>
+      </w:r>
+      <w:r>
+        <w:rPr>
+          <w:lang w:val="nl-BE"/>
+        </w:rPr>
+        <w:t xml:space="preserve">, wat door mijn stakeholders en </w:t>
+      </w:r>
+      <w:r>
+        <w:rPr>
+          <w:lang w:val="nl-BE"/>
+        </w:rPr>
+        <w:t>Peers</w:t>
+      </w:r>
+      <w:r>
+        <w:rPr>
+          <w:lang w:val="nl-BE"/>
+        </w:rPr>
+        <w:t xml:space="preserve"> duidelijk was.</w:t>
+      </w:r>
+      <w:r>
+        <w:rPr>
+          <w:lang w:val="nl-BE"/>
+        </w:rPr>
+        <w:t xml:space="preserve"> Daarnaast heb ik in verschillende oplevering en gesprekken tussendoor via spraak duidelijk kunnen maken waar ik aan heb gewerkt en kunnen toelichten waarom ik bepaalde keuzes gemaakt heb.</w:t>
+      </w:r>
+    </w:p>
+    <w:p>
+      <w:pPr>
+        <w:rPr>
+          <w:color w:val="4472C4" w:themeColor="accent1"/>
+          <w:lang w:val="en-US"/>
+        </w:rPr>
+      </w:pPr>
+      <w:r>
+        <w:rPr>
+          <w:color w:val="4472C4" w:themeColor="accent1"/>
+          <w:lang w:val="en-US"/>
+        </w:rPr>
+        <w:t>“</w:t>
+      </w:r>
+      <w:r>
+        <w:rPr>
+          <w:rFonts w:ascii="Lato" w:hAnsi="Lato"/>
+          <w:color w:val="4472C4" w:themeColor="accent1"/>
+          <w:shd w:val="clear" w:color="auto" w:fill="FFFFFF"/>
+        </w:rPr>
+        <w:t>Your investigations are understandable by your target audience, repeatable, and can be validated by others.</w:t>
+      </w:r>
+      <w:r>
+        <w:rPr>
+          <w:color w:val="4472C4" w:themeColor="accent1"/>
           <w:lang w:val="en-US"/>
         </w:rPr>
         <w:t>”</w:t>
       </w:r>
-      <w:proofErr w:type="gramEnd"/>
-    </w:p>
-    <w:p>
-      <w:pPr>
-        <w:rPr>
-          <w:i/>
-          <w:iCs/>
-          <w:lang w:val="nl-BE"/>
-        </w:rPr>
-      </w:pPr>
-      <w:r>
-        <w:rPr>
-          <w:lang w:val="nl-BE"/>
-        </w:rPr>
-        <w:t>Tijdens dit semester heb i</w:t>
-      </w:r>
-      <w:r>
-        <w:rPr>
-          <w:lang w:val="nl-BE"/>
-        </w:rPr>
-        <w:t xml:space="preserve">k al het werk wat ik heb gemaakt duidelijk op papier kunnen zetten </w:t>
+    </w:p>
+    <w:p>
+      <w:pPr>
+        <w:rPr>
+          <w:i/>
+          <w:iCs/>
+          <w:lang w:val="nl-BE"/>
+        </w:rPr>
+      </w:pPr>
+      <w:r>
+        <w:rPr>
+          <w:lang w:val="nl-BE"/>
+        </w:rPr>
+        <w:t>De onderzoeken die ik h</w:t>
+      </w:r>
+      <w:r>
+        <w:rPr>
+          <w:lang w:val="nl-BE"/>
+        </w:rPr>
+        <w:t xml:space="preserve">eb gemaakt tijdens dit semester zijn duidelijk en kunnen begrepen worden door stakeholders en Peers. </w:t>
       </w:r>
       <w:r>
         <w:rPr>
@@ -2808,13 +3011,6 @@
         </w:rPr>
         <w:br w:type="page"/>
       </w:r>
-    </w:p>
-    <w:p>
-      <w:pPr>
-        <w:rPr>
-          <w:lang w:val="nl-BE"/>
-        </w:rPr>
-      </w:pPr>
     </w:p>
     <w:p>
       <w:pPr>
@@ -2827,11 +3023,12 @@
           <w:lang w:val="en-US"/>
         </w:rPr>
       </w:pPr>
-      <w:bookmarkStart w:id="5" w:name="_Toc137640366"/>
-      <w:r>
-        <w:rPr>
-          <w:lang w:val="en-US"/>
-        </w:rPr>
+      <w:bookmarkStart w:id="5" w:name="_Toc137651191"/>
+      <w:r>
+        <w:rPr>
+          <w:lang w:val="en-US"/>
+        </w:rPr>
+        <w:lastRenderedPageBreak/>
         <w:t>Personal Leadership</w:t>
       </w:r>
       <w:bookmarkEnd w:id="5"/>
@@ -2839,12 +3036,182 @@
     <w:p>
       <w:pPr>
         <w:rPr>
-          <w:lang w:val="en-US"/>
-        </w:rPr>
-      </w:pPr>
-      <w:r>
-        <w:rPr>
-          <w:lang w:val="en-US"/>
+          <w:i/>
+          <w:iCs/>
+          <w:color w:val="4472C4" w:themeColor="accent1"/>
+          <w:lang w:val="en-US"/>
+        </w:rPr>
+      </w:pPr>
+      <w:r>
+        <w:rPr>
+          <w:i/>
+          <w:iCs/>
+          <w:color w:val="4472C4" w:themeColor="accent1"/>
+          <w:lang w:val="en-US"/>
+        </w:rPr>
+        <w:t>“</w:t>
+      </w:r>
+      <w:r>
+        <w:rPr>
+          <w:rFonts w:ascii="Lato" w:hAnsi="Lato"/>
+          <w:i/>
+          <w:iCs/>
+          <w:color w:val="4472C4" w:themeColor="accent1"/>
+          <w:shd w:val="clear" w:color="auto" w:fill="FFFFFF"/>
+        </w:rPr>
+        <w:t>You acquire skills required for your future career. You are aware of multiple career paths and can reflect which ones fit best, considering your (potential) skills and ambitions. You are aware of developments in software engineering and can signal trends</w:t>
+      </w:r>
+      <w:r>
+        <w:rPr>
+          <w:rFonts w:ascii="Lato" w:hAnsi="Lato"/>
+          <w:i/>
+          <w:iCs/>
+          <w:color w:val="4472C4" w:themeColor="accent1"/>
+          <w:shd w:val="clear" w:color="auto" w:fill="FFFFFF"/>
+        </w:rPr>
+        <w:t>.”</w:t>
+      </w:r>
+    </w:p>
+    <w:p>
+      <w:pPr>
+        <w:rPr>
+          <w:lang w:val="en-US"/>
+        </w:rPr>
+      </w:pPr>
+    </w:p>
+    <w:p>
+      <w:pPr>
+        <w:rPr>
+          <w:i/>
+          <w:iCs/>
+          <w:color w:val="4472C4" w:themeColor="accent1"/>
+          <w:lang w:val="en-US"/>
+        </w:rPr>
+      </w:pPr>
+      <w:r>
+        <w:rPr>
+          <w:i/>
+          <w:iCs/>
+          <w:color w:val="4472C4" w:themeColor="accent1"/>
+          <w:lang w:val="en-US"/>
+        </w:rPr>
+        <w:t>“</w:t>
+      </w:r>
+      <w:r>
+        <w:rPr>
+          <w:rFonts w:ascii="Lato" w:hAnsi="Lato"/>
+          <w:i/>
+          <w:iCs/>
+          <w:color w:val="4472C4" w:themeColor="accent1"/>
+          <w:shd w:val="clear" w:color="auto" w:fill="FFFFFF"/>
+        </w:rPr>
+        <w:t>There are plenty of available career paths within ICT. You find roles and careers that fit with your ambitions and demonstrate that you can reflect upon your current skills to determine the development that is needed to pursue the career you foresee. You do this by setting personal and technical development goals and plan which activities are needed to achieve them. The activity of preparing for graduation or finding a minor should be part of your plan (for instance, by finding minors or graduation assignments that fit your ambitions).</w:t>
+      </w:r>
+      <w:r>
+        <w:rPr>
+          <w:i/>
+          <w:iCs/>
+          <w:color w:val="4472C4" w:themeColor="accent1"/>
+          <w:lang w:val="en-US"/>
+        </w:rPr>
+        <w:t>”</w:t>
+      </w:r>
+    </w:p>
+    <w:p>
+      <w:pPr>
+        <w:rPr>
+          <w:lang w:val="nl-BE"/>
+        </w:rPr>
+      </w:pPr>
+      <w:r>
+        <w:rPr>
+          <w:lang w:val="nl-BE"/>
+        </w:rPr>
+        <w:t>Tijdens dit semester heb i</w:t>
+      </w:r>
+      <w:r>
+        <w:rPr>
+          <w:lang w:val="nl-BE"/>
+        </w:rPr>
+        <w:t xml:space="preserve">k ook moeten zoeken naar een passende afstudeerstage. </w:t>
+      </w:r>
+      <w:r>
+        <w:rPr>
+          <w:lang w:val="nl-BE"/>
+        </w:rPr>
+        <w:t>Tijdens dit traject heb ik meerdere sollicitaties gedaan en ook meerdere stages aangeboden gekregen. Na goed overleg en overwegingen heb ik een goede keuze kunnen maken en ben ik blij met de stage die ik ga doen in het najaar</w:t>
+      </w:r>
+      <w:r>
+        <w:rPr>
+          <w:lang w:val="nl-BE"/>
+        </w:rPr>
+        <w:t>.</w:t>
+      </w:r>
+    </w:p>
+    <w:p>
+      <w:pPr>
+        <w:rPr>
+          <w:lang w:val="nl-BE"/>
+        </w:rPr>
+      </w:pPr>
+      <w:r>
+        <w:rPr>
+          <w:lang w:val="nl-BE"/>
+        </w:rPr>
+        <w:t>Voor personal leadership heb ik</w:t>
+      </w:r>
+      <w:r>
+        <w:rPr>
+          <w:lang w:val="nl-BE"/>
+        </w:rPr>
+        <w:t xml:space="preserve"> dit semester ook andere verschillende rollen op mij genomen. </w:t>
+      </w:r>
+      <w:r>
+        <w:rPr>
+          <w:lang w:val="nl-BE"/>
+        </w:rPr>
+        <w:t xml:space="preserve">Tijdens de loop van het semester heb ik vaak het voortouw genomen </w:t>
+      </w:r>
+      <w:r>
+        <w:rPr>
+          <w:lang w:val="nl-BE"/>
+        </w:rPr>
+        <w:t xml:space="preserve">binnen het groepsproject en de rest van de groep mee op sleeptouw genomen. </w:t>
+      </w:r>
+    </w:p>
+    <w:p>
+      <w:pPr>
+        <w:rPr>
+          <w:lang w:val="nl-BE"/>
+        </w:rPr>
+      </w:pPr>
+      <w:r>
+        <w:rPr>
+          <w:lang w:val="nl-BE"/>
+        </w:rPr>
+        <w:t xml:space="preserve">Daarnaast heb ik ook aan het einde van het semester aangetoond dat ik de stof goed kon beheerser en heb daarmee mijn kennis andere kunnen helpen met de desbetreffende projecten. Hiermee heb ik voor mezelf aangetoond dat ik snap wat ik heb gedaan en dat ik in staat ben om dit uit te </w:t>
+      </w:r>
+      <w:r>
+        <w:rPr>
+          <w:lang w:val="nl-BE"/>
+        </w:rPr>
+        <w:t>leggen</w:t>
+      </w:r>
+      <w:r>
+        <w:rPr>
+          <w:lang w:val="nl-BE"/>
+        </w:rPr>
+        <w:t xml:space="preserve"> aan andere medestudenten.</w:t>
+      </w:r>
+      <w:r>
+        <w:rPr>
+          <w:lang w:val="nl-BE"/>
+        </w:rPr>
+        <w:t xml:space="preserve"> </w:t>
+      </w:r>
+      <w:r>
+        <w:rPr>
+          <w:lang w:val="nl-BE"/>
         </w:rPr>
         <w:br w:type="page"/>
       </w:r>
@@ -2860,7 +3227,7 @@
           <w:lang w:val="en-US"/>
         </w:rPr>
       </w:pPr>
-      <w:bookmarkStart w:id="6" w:name="_Toc137640367"/>
+      <w:bookmarkStart w:id="6" w:name="_Toc137651192"/>
       <w:r>
         <w:rPr>
           <w:lang w:val="en-US"/>
@@ -2873,12 +3240,333 @@
     <w:p>
       <w:pPr>
         <w:rPr>
-          <w:lang w:val="en-US"/>
-        </w:rPr>
-      </w:pPr>
-      <w:r>
-        <w:rPr>
-          <w:lang w:val="en-US"/>
+          <w:i/>
+          <w:iCs/>
+          <w:color w:val="4472C4" w:themeColor="accent1"/>
+          <w:lang w:val="en-US"/>
+        </w:rPr>
+      </w:pPr>
+      <w:r>
+        <w:rPr>
+          <w:i/>
+          <w:iCs/>
+          <w:color w:val="4472C4" w:themeColor="accent1"/>
+          <w:lang w:val="en-US"/>
+        </w:rPr>
+        <w:t>“</w:t>
+      </w:r>
+      <w:r>
+        <w:rPr>
+          <w:rFonts w:ascii="Lato" w:hAnsi="Lato"/>
+          <w:i/>
+          <w:iCs/>
+          <w:color w:val="4472C4" w:themeColor="accent1"/>
+          <w:shd w:val="clear" w:color="auto" w:fill="FFFFFF"/>
+        </w:rPr>
+        <w:t>You use appropriate communication considering your role in a team, your audience and the medium to convey your message and results of your software development process</w:t>
+      </w:r>
+      <w:proofErr w:type="gramStart"/>
+      <w:r>
+        <w:rPr>
+          <w:rFonts w:ascii="Lato" w:hAnsi="Lato"/>
+          <w:i/>
+          <w:iCs/>
+          <w:color w:val="4472C4" w:themeColor="accent1"/>
+          <w:shd w:val="clear" w:color="auto" w:fill="FFFFFF"/>
+        </w:rPr>
+        <w:t>. </w:t>
+      </w:r>
+      <w:r>
+        <w:rPr>
+          <w:i/>
+          <w:iCs/>
+          <w:color w:val="4472C4" w:themeColor="accent1"/>
+          <w:lang w:val="en-US"/>
+        </w:rPr>
+        <w:t>”</w:t>
+      </w:r>
+      <w:proofErr w:type="gramEnd"/>
+    </w:p>
+    <w:p>
+      <w:pPr>
+        <w:rPr>
+          <w:lang w:val="en-US"/>
+        </w:rPr>
+      </w:pPr>
+    </w:p>
+    <w:p>
+      <w:pPr>
+        <w:rPr>
+          <w:i/>
+          <w:iCs/>
+          <w:color w:val="4472C4" w:themeColor="accent1"/>
+          <w:lang w:val="en-US"/>
+        </w:rPr>
+      </w:pPr>
+      <w:r>
+        <w:rPr>
+          <w:i/>
+          <w:iCs/>
+          <w:color w:val="4472C4" w:themeColor="accent1"/>
+          <w:lang w:val="en-US"/>
+        </w:rPr>
+        <w:t>“</w:t>
+      </w:r>
+      <w:r>
+        <w:rPr>
+          <w:rFonts w:ascii="Lato" w:hAnsi="Lato"/>
+          <w:i/>
+          <w:iCs/>
+          <w:color w:val="4472C4" w:themeColor="accent1"/>
+          <w:shd w:val="clear" w:color="auto" w:fill="FFFFFF"/>
+        </w:rPr>
+        <w:t xml:space="preserve">Together with your team, you agree upon a way of working that is considered professional in a large IT software organization and that enables you to communicate with stakeholders about the progress and results of your project. This software development process should be agile to accommodate future changes (for instance, scrum). Your </w:t>
+      </w:r>
+      <w:r>
+        <w:rPr>
+          <w:rFonts w:ascii="Lato" w:hAnsi="Lato"/>
+          <w:i/>
+          <w:iCs/>
+          <w:color w:val="4472C4" w:themeColor="accent1"/>
+          <w:shd w:val="clear" w:color="auto" w:fill="FFFFFF"/>
+        </w:rPr>
+        <w:t>behaviour</w:t>
+      </w:r>
+      <w:r>
+        <w:rPr>
+          <w:rFonts w:ascii="Lato" w:hAnsi="Lato"/>
+          <w:i/>
+          <w:iCs/>
+          <w:color w:val="4472C4" w:themeColor="accent1"/>
+          <w:shd w:val="clear" w:color="auto" w:fill="FFFFFF"/>
+        </w:rPr>
+        <w:t xml:space="preserve"> supports the chosen way of working</w:t>
+      </w:r>
+      <w:r>
+        <w:rPr>
+          <w:rFonts w:ascii="Lato" w:hAnsi="Lato"/>
+          <w:i/>
+          <w:iCs/>
+          <w:color w:val="4472C4" w:themeColor="accent1"/>
+          <w:shd w:val="clear" w:color="auto" w:fill="FFFFFF"/>
+        </w:rPr>
+        <w:t>.”</w:t>
+      </w:r>
+    </w:p>
+    <w:p>
+      <w:pPr>
+        <w:rPr>
+          <w:lang w:val="nl-BE"/>
+        </w:rPr>
+      </w:pPr>
+      <w:r>
+        <w:rPr>
+          <w:lang w:val="nl-BE"/>
+        </w:rPr>
+        <w:t>Tijdens dit semester heb i</w:t>
+      </w:r>
+      <w:r>
+        <w:rPr>
+          <w:lang w:val="nl-BE"/>
+        </w:rPr>
+        <w:t>k voor zowel mijn individuele project als in de groep scrum gewerkt. Er is gewerkt in sprints van ongeveer 3 weken. In deze sprints heb ik agile gewerkt aan verschillende Beroepsproducten.</w:t>
+      </w:r>
+      <w:r>
+        <w:rPr>
+          <w:lang w:val="nl-BE"/>
+        </w:rPr>
+        <w:t xml:space="preserve"> </w:t>
+      </w:r>
+    </w:p>
+    <w:p>
+      <w:pPr>
+        <w:rPr>
+          <w:lang w:val="nl-BE"/>
+        </w:rPr>
+      </w:pPr>
+    </w:p>
+    <w:p>
+      <w:pPr>
+        <w:rPr>
+          <w:i/>
+          <w:iCs/>
+          <w:color w:val="4472C4" w:themeColor="accent1"/>
+          <w:lang w:val="en-US"/>
+        </w:rPr>
+      </w:pPr>
+      <w:r>
+        <w:rPr>
+          <w:i/>
+          <w:iCs/>
+          <w:color w:val="4472C4" w:themeColor="accent1"/>
+          <w:lang w:val="en-US"/>
+        </w:rPr>
+        <w:t>“</w:t>
+      </w:r>
+      <w:r>
+        <w:rPr>
+          <w:rFonts w:ascii="Lato" w:hAnsi="Lato"/>
+          <w:i/>
+          <w:iCs/>
+          <w:color w:val="4472C4" w:themeColor="accent1"/>
+          <w:shd w:val="clear" w:color="auto" w:fill="FFFFFF"/>
+        </w:rPr>
+        <w:t xml:space="preserve">You have an active attitude to share your ideas, viewpoints, technical </w:t>
+      </w:r>
+      <w:proofErr w:type="gramStart"/>
+      <w:r>
+        <w:rPr>
+          <w:rFonts w:ascii="Lato" w:hAnsi="Lato"/>
+          <w:i/>
+          <w:iCs/>
+          <w:color w:val="4472C4" w:themeColor="accent1"/>
+          <w:shd w:val="clear" w:color="auto" w:fill="FFFFFF"/>
+        </w:rPr>
+        <w:t>knowledge</w:t>
+      </w:r>
+      <w:proofErr w:type="gramEnd"/>
+      <w:r>
+        <w:rPr>
+          <w:rFonts w:ascii="Lato" w:hAnsi="Lato"/>
+          <w:i/>
+          <w:iCs/>
+          <w:color w:val="4472C4" w:themeColor="accent1"/>
+          <w:shd w:val="clear" w:color="auto" w:fill="FFFFFF"/>
+        </w:rPr>
+        <w:t xml:space="preserve"> and experiences in or outside your team that contribute to an improvement of solutions or software development process. Besides requirements needed by direct stakeholders, you also take other viewpoints into account which are relevant (for instance GDPR, ethical &amp; legal issues)</w:t>
+      </w:r>
+      <w:r>
+        <w:rPr>
+          <w:rFonts w:ascii="Lato" w:hAnsi="Lato"/>
+          <w:i/>
+          <w:iCs/>
+          <w:color w:val="4472C4" w:themeColor="accent1"/>
+          <w:shd w:val="clear" w:color="auto" w:fill="FFFFFF"/>
+        </w:rPr>
+        <w:t>.”</w:t>
+      </w:r>
+    </w:p>
+    <w:p>
+      <w:pPr>
+        <w:rPr>
+          <w:lang w:val="nl-BE"/>
+        </w:rPr>
+      </w:pPr>
+      <w:r>
+        <w:rPr>
+          <w:lang w:val="nl-BE"/>
+        </w:rPr>
+        <w:t>Tijdens dit semester ben i</w:t>
+      </w:r>
+      <w:r>
+        <w:rPr>
+          <w:lang w:val="nl-BE"/>
+        </w:rPr>
+        <w:t xml:space="preserve">k altijd kritisch geweest op wat ik gemaakt heb en heb ook mijn mening gegeven op wat andere hebben gemaakt. Dit betekent niet dat ik altijd gelijk heb, maar ik heb wel altijd goed gekeken of wat er gemaakt is </w:t>
+      </w:r>
+      <w:r>
+        <w:rPr>
+          <w:lang w:val="nl-BE"/>
+        </w:rPr>
+        <w:t>overeenkwam</w:t>
+      </w:r>
+      <w:r>
+        <w:rPr>
+          <w:lang w:val="nl-BE"/>
+        </w:rPr>
+        <w:t xml:space="preserve"> met wat ik in gedachten had. Dit heb ik gedaan op een goede manier en heb mijzelf ook overgegeven op het moment dat ik het fout had. </w:t>
+      </w:r>
+      <w:r>
+        <w:rPr>
+          <w:lang w:val="nl-BE"/>
+        </w:rPr>
+        <w:t xml:space="preserve">Ik heb altijd geprobeerd op een juiste manier te communiceren naar zowel studenten als docenten. Ook in de tijd dat er verschillende groepsgenoten uitvielen wegens omstandigheden heb ik </w:t>
+      </w:r>
+      <w:r>
+        <w:rPr>
+          <w:lang w:val="nl-BE"/>
+        </w:rPr>
+        <w:t>geprobeerd</w:t>
+      </w:r>
+      <w:r>
+        <w:rPr>
+          <w:lang w:val="nl-BE"/>
+        </w:rPr>
+        <w:t xml:space="preserve"> goed en netjes te communiceren naar mogelijke oplossingen. Ik denk daarom ook dat we een goed eindresultaat hebben behaald.</w:t>
+      </w:r>
+    </w:p>
+    <w:p>
+      <w:pPr>
+        <w:rPr>
+          <w:i/>
+          <w:iCs/>
+          <w:color w:val="4472C4" w:themeColor="accent1"/>
+          <w:lang w:val="en-US"/>
+        </w:rPr>
+      </w:pPr>
+      <w:r>
+        <w:rPr>
+          <w:i/>
+          <w:iCs/>
+          <w:color w:val="4472C4" w:themeColor="accent1"/>
+          <w:lang w:val="en-US"/>
+        </w:rPr>
+        <w:t>“</w:t>
+      </w:r>
+      <w:r>
+        <w:rPr>
+          <w:rFonts w:ascii="Lato" w:hAnsi="Lato"/>
+          <w:i/>
+          <w:iCs/>
+          <w:color w:val="4472C4" w:themeColor="accent1"/>
+          <w:shd w:val="clear" w:color="auto" w:fill="FFFFFF"/>
+        </w:rPr>
+        <w:t>You demonstrate a professional attitude in all forms of communication</w:t>
+      </w:r>
+      <w:r>
+        <w:rPr>
+          <w:rFonts w:ascii="Lato" w:hAnsi="Lato"/>
+          <w:i/>
+          <w:iCs/>
+          <w:color w:val="4472C4" w:themeColor="accent1"/>
+          <w:shd w:val="clear" w:color="auto" w:fill="FFFFFF"/>
+        </w:rPr>
+        <w:t>.”</w:t>
+      </w:r>
+    </w:p>
+    <w:p>
+      <w:pPr>
+        <w:rPr>
+          <w:lang w:val="nl-BE"/>
+        </w:rPr>
+      </w:pPr>
+      <w:r>
+        <w:rPr>
+          <w:lang w:val="nl-BE"/>
+        </w:rPr>
+        <w:t>Ik heb altijd geprobeerd e</w:t>
+      </w:r>
+      <w:r>
+        <w:rPr>
+          <w:lang w:val="nl-BE"/>
+        </w:rPr>
+        <w:t>en nette en correcte vorm van communicatie aan te houden naar zowel studenten als docenten. Zoals benoemd zijn er verschillende groepsgenoten uitgevallen</w:t>
+      </w:r>
+      <w:r>
+        <w:rPr>
+          <w:lang w:val="nl-BE"/>
+        </w:rPr>
+        <w:t>, maar desondanks heb ik altijd een professionele houding aangehouden en goed gecommuniceerd</w:t>
+      </w:r>
+      <w:r>
+        <w:rPr>
+          <w:lang w:val="nl-BE"/>
+        </w:rPr>
+        <w:t>.</w:t>
+      </w:r>
+      <w:r>
+        <w:rPr>
+          <w:lang w:val="nl-BE"/>
         </w:rPr>
         <w:br w:type="page"/>
       </w:r>
@@ -2894,7 +3582,7 @@
           <w:lang w:val="en-US"/>
         </w:rPr>
       </w:pPr>
-      <w:bookmarkStart w:id="7" w:name="_Toc137640368"/>
+      <w:bookmarkStart w:id="7" w:name="_Toc137651193"/>
       <w:r>
         <w:rPr>
           <w:lang w:val="en-US"/>
@@ -2914,11 +3602,17 @@
     <w:p>
       <w:pPr>
         <w:rPr>
-          <w:lang w:val="en-US"/>
-        </w:rPr>
-      </w:pPr>
-      <w:r>
-        <w:rPr>
+          <w:i/>
+          <w:iCs/>
+          <w:color w:val="4472C4" w:themeColor="accent1"/>
+          <w:lang w:val="en-US"/>
+        </w:rPr>
+      </w:pPr>
+      <w:r>
+        <w:rPr>
+          <w:i/>
+          <w:iCs/>
+          <w:color w:val="4472C4" w:themeColor="accent1"/>
           <w:lang w:val="en-US"/>
         </w:rPr>
         <w:t>“</w:t>
@@ -2926,7 +3620,9 @@
       <w:r>
         <w:rPr>
           <w:rFonts w:ascii="Lato" w:hAnsi="Lato"/>
-          <w:color w:val="2D3B45"/>
+          <w:i/>
+          <w:iCs/>
+          <w:color w:val="4472C4" w:themeColor="accent1"/>
           <w:shd w:val="clear" w:color="auto" w:fill="FFFFFF"/>
         </w:rPr>
         <w:t>Besides functionality, you develop the architecture of enterprise software based on quality attributes. You especially consider attributes most relevant to enterprise contexts with high volume data and events. You design your architecture with future adaptation in mind. Your development environment supports this by being able to independently deploy and monitor the running parts of your application</w:t>
@@ -2934,7 +3630,9 @@
       <w:r>
         <w:rPr>
           <w:rFonts w:ascii="Lato" w:hAnsi="Lato"/>
-          <w:color w:val="2D3B45"/>
+          <w:i/>
+          <w:iCs/>
+          <w:color w:val="4472C4" w:themeColor="accent1"/>
           <w:shd w:val="clear" w:color="auto" w:fill="FFFFFF"/>
         </w:rPr>
         <w:t>.”</w:t>
@@ -3098,11 +3796,17 @@
     <w:p>
       <w:pPr>
         <w:rPr>
-          <w:lang w:val="en-US"/>
-        </w:rPr>
-      </w:pPr>
-      <w:r>
-        <w:rPr>
+          <w:i/>
+          <w:iCs/>
+          <w:color w:val="4472C4" w:themeColor="accent1"/>
+          <w:lang w:val="en-US"/>
+        </w:rPr>
+      </w:pPr>
+      <w:r>
+        <w:rPr>
+          <w:i/>
+          <w:iCs/>
+          <w:color w:val="4472C4" w:themeColor="accent1"/>
           <w:lang w:val="en-US"/>
         </w:rPr>
         <w:t>“</w:t>
@@ -3110,13 +3814,18 @@
       <w:r>
         <w:rPr>
           <w:rFonts w:ascii="Lato" w:hAnsi="Lato"/>
-          <w:color w:val="2D3B45"/>
+          <w:i/>
+          <w:iCs/>
+          <w:color w:val="4472C4" w:themeColor="accent1"/>
           <w:shd w:val="clear" w:color="auto" w:fill="FFFFFF"/>
         </w:rPr>
         <w:t>Your architecture consists of independently running parts (for instance microservices), which need to be deployed independently and communicate asynchronously (for instance using messaging).</w:t>
       </w:r>
       <w:r>
         <w:rPr>
+          <w:i/>
+          <w:iCs/>
+          <w:color w:val="4472C4" w:themeColor="accent1"/>
           <w:lang w:val="en-US"/>
         </w:rPr>
         <w:t>”</w:t>
@@ -3182,11 +3891,17 @@
     <w:p>
       <w:pPr>
         <w:rPr>
-          <w:lang w:val="en-US"/>
-        </w:rPr>
-      </w:pPr>
-      <w:r>
-        <w:rPr>
+          <w:i/>
+          <w:iCs/>
+          <w:color w:val="4472C4" w:themeColor="accent1"/>
+          <w:lang w:val="en-US"/>
+        </w:rPr>
+      </w:pPr>
+      <w:r>
+        <w:rPr>
+          <w:i/>
+          <w:iCs/>
+          <w:color w:val="4472C4" w:themeColor="accent1"/>
           <w:lang w:val="en-US"/>
         </w:rPr>
         <w:t>“</w:t>
@@ -3194,13 +3909,18 @@
       <w:r>
         <w:rPr>
           <w:rFonts w:ascii="Lato" w:hAnsi="Lato"/>
-          <w:color w:val="2D3B45"/>
+          <w:i/>
+          <w:iCs/>
+          <w:color w:val="4472C4" w:themeColor="accent1"/>
           <w:shd w:val="clear" w:color="auto" w:fill="FFFFFF"/>
         </w:rPr>
         <w:t>You investigate which performance indicators you will need to measure and monitor those independent parts while they are running. You validate that your application automatically scales using your indicators while having realistic loads.</w:t>
       </w:r>
       <w:r>
         <w:rPr>
+          <w:i/>
+          <w:iCs/>
+          <w:color w:val="4472C4" w:themeColor="accent1"/>
           <w:lang w:val="en-US"/>
         </w:rPr>
         <w:t>”</w:t>
@@ -3269,15 +3989,24 @@
     <w:p>
       <w:pPr>
         <w:rPr>
-          <w:i/>
-          <w:iCs/>
-          <w:lang w:val="en-US"/>
-        </w:rPr>
-      </w:pPr>
-      <w:r>
-        <w:rPr>
-          <w:i/>
-          <w:iCs/>
+          <w:lang w:val="nl-BE"/>
+        </w:rPr>
+      </w:pPr>
+    </w:p>
+    <w:p>
+      <w:pPr>
+        <w:rPr>
+          <w:i/>
+          <w:iCs/>
+          <w:color w:val="4472C4" w:themeColor="accent1"/>
+          <w:lang w:val="en-US"/>
+        </w:rPr>
+      </w:pPr>
+      <w:r>
+        <w:rPr>
+          <w:i/>
+          <w:iCs/>
+          <w:color w:val="4472C4" w:themeColor="accent1"/>
           <w:lang w:val="en-US"/>
         </w:rPr>
         <w:lastRenderedPageBreak/>
@@ -3288,7 +4017,7 @@
           <w:rFonts w:ascii="Lato" w:hAnsi="Lato"/>
           <w:i/>
           <w:iCs/>
-          <w:color w:val="2D3B45"/>
+          <w:color w:val="4472C4" w:themeColor="accent1"/>
           <w:shd w:val="clear" w:color="auto" w:fill="FFFFFF"/>
         </w:rPr>
         <w:t>You use techniques during analysis and design, which help in creating scalable architectures (for instance Event Storming). Your development process and platform should support the design and deployment of your scalable architecture. You use industry standards (for instance C4 model, UML) to communicate and justify your architectural choices to stakeholders and your own team.</w:t>
@@ -3297,6 +4026,7 @@
         <w:rPr>
           <w:i/>
           <w:iCs/>
+          <w:color w:val="4472C4" w:themeColor="accent1"/>
           <w:lang w:val="en-US"/>
         </w:rPr>
         <w:t>”</w:t>
@@ -3369,7 +4099,7 @@
           <w:lang w:val="en-US"/>
         </w:rPr>
       </w:pPr>
-      <w:bookmarkStart w:id="8" w:name="_Toc137640369"/>
+      <w:bookmarkStart w:id="8" w:name="_Toc137651194"/>
       <w:r>
         <w:rPr>
           <w:lang w:val="en-US"/>
@@ -3384,13 +4114,15 @@
         <w:rPr>
           <w:i/>
           <w:iCs/>
-          <w:lang w:val="en-US"/>
-        </w:rPr>
-      </w:pPr>
-      <w:r>
-        <w:rPr>
-          <w:i/>
-          <w:iCs/>
+          <w:color w:val="4472C4" w:themeColor="accent1"/>
+          <w:lang w:val="en-US"/>
+        </w:rPr>
+      </w:pPr>
+      <w:r>
+        <w:rPr>
+          <w:i/>
+          <w:iCs/>
+          <w:color w:val="4472C4" w:themeColor="accent1"/>
           <w:lang w:val="en-US"/>
         </w:rPr>
         <w:t>“</w:t>
@@ -3400,7 +4132,7 @@
           <w:rFonts w:ascii="Lato" w:hAnsi="Lato"/>
           <w:i/>
           <w:iCs/>
-          <w:color w:val="2D3B45"/>
+          <w:color w:val="4472C4" w:themeColor="accent1"/>
           <w:shd w:val="clear" w:color="auto" w:fill="FFFFFF"/>
         </w:rPr>
         <w:t>You set up environments and tools which support your chosen software development process. You provide governance for all stakeholders’ goals. You aim for as much automation as possible, to enable short release times and high software quality.</w:t>
@@ -3409,6 +4141,7 @@
         <w:rPr>
           <w:i/>
           <w:iCs/>
+          <w:color w:val="4472C4" w:themeColor="accent1"/>
           <w:lang w:val="en-US"/>
         </w:rPr>
         <w:t>”</w:t>
@@ -3654,7 +4387,7 @@
           <w:lang w:val="en-US"/>
         </w:rPr>
       </w:pPr>
-      <w:bookmarkStart w:id="9" w:name="_Toc137640370"/>
+      <w:bookmarkStart w:id="9" w:name="_Toc137651195"/>
       <w:r>
         <w:rPr>
           <w:lang w:val="en-US"/>
@@ -3809,11 +4542,17 @@
     <w:p>
       <w:pPr>
         <w:rPr>
-          <w:lang w:val="en-US"/>
-        </w:rPr>
-      </w:pPr>
-      <w:r>
-        <w:rPr>
+          <w:i/>
+          <w:iCs/>
+          <w:color w:val="4472C4" w:themeColor="accent1"/>
+          <w:lang w:val="en-US"/>
+        </w:rPr>
+      </w:pPr>
+      <w:r>
+        <w:rPr>
+          <w:i/>
+          <w:iCs/>
+          <w:color w:val="4472C4" w:themeColor="accent1"/>
           <w:lang w:val="en-US"/>
         </w:rPr>
         <w:t>“</w:t>
@@ -3821,13 +4560,18 @@
       <w:r>
         <w:rPr>
           <w:rFonts w:ascii="Lato" w:hAnsi="Lato"/>
-          <w:color w:val="2D3B45"/>
+          <w:i/>
+          <w:iCs/>
+          <w:color w:val="4472C4" w:themeColor="accent1"/>
           <w:shd w:val="clear" w:color="auto" w:fill="FFFFFF"/>
         </w:rPr>
         <w:t>You can explain the reasons why cloud platform providers exist and demonstrate that you can develop applications that are completely or partially implemented by using cloud services (scalable databases, container management, logging &amp; monitoring, cloud storage, authorization, and autoscaling). You also demonstrate that non-functional requirements of your system are still met when cloud services are used.</w:t>
       </w:r>
       <w:r>
         <w:rPr>
+          <w:i/>
+          <w:iCs/>
+          <w:color w:val="4472C4" w:themeColor="accent1"/>
           <w:lang w:val="en-US"/>
         </w:rPr>
         <w:t>”</w:t>
@@ -3899,11 +4643,17 @@
     <w:p>
       <w:pPr>
         <w:rPr>
-          <w:lang w:val="en-US"/>
-        </w:rPr>
-      </w:pPr>
-      <w:r>
-        <w:rPr>
+          <w:i/>
+          <w:iCs/>
+          <w:color w:val="4472C4" w:themeColor="accent1"/>
+          <w:lang w:val="en-US"/>
+        </w:rPr>
+      </w:pPr>
+      <w:r>
+        <w:rPr>
+          <w:i/>
+          <w:iCs/>
+          <w:color w:val="4472C4" w:themeColor="accent1"/>
           <w:lang w:val="en-US"/>
         </w:rPr>
         <w:t>“</w:t>
@@ -3911,13 +4661,18 @@
       <w:r>
         <w:rPr>
           <w:rFonts w:ascii="Lato" w:hAnsi="Lato"/>
-          <w:color w:val="2D3B45"/>
+          <w:i/>
+          <w:iCs/>
+          <w:color w:val="4472C4" w:themeColor="accent1"/>
           <w:shd w:val="clear" w:color="auto" w:fill="FFFFFF"/>
         </w:rPr>
         <w:t>You explain the impact (the amount of cloud resources needed, best fitting cloud platform provider and the budget needed to host the alternative solution based on cost estimation) of using cloud services as an alternative solution for parts of your application using in your architectural decisions.</w:t>
       </w:r>
       <w:r>
         <w:rPr>
+          <w:i/>
+          <w:iCs/>
+          <w:color w:val="4472C4" w:themeColor="accent1"/>
           <w:lang w:val="en-US"/>
         </w:rPr>
         <w:t>”</w:t>
@@ -3971,7 +4726,7 @@
           <w:lang w:val="en-US"/>
         </w:rPr>
       </w:pPr>
-      <w:bookmarkStart w:id="10" w:name="_Toc137640371"/>
+      <w:bookmarkStart w:id="10" w:name="_Toc137651196"/>
       <w:r>
         <w:rPr>
           <w:lang w:val="en-US"/>
@@ -3984,11 +4739,17 @@
     <w:p>
       <w:pPr>
         <w:rPr>
-          <w:lang w:val="en-US"/>
-        </w:rPr>
-      </w:pPr>
-      <w:r>
-        <w:rPr>
+          <w:i/>
+          <w:iCs/>
+          <w:color w:val="4472C4" w:themeColor="accent1"/>
+          <w:lang w:val="en-US"/>
+        </w:rPr>
+      </w:pPr>
+      <w:r>
+        <w:rPr>
+          <w:i/>
+          <w:iCs/>
+          <w:color w:val="4472C4" w:themeColor="accent1"/>
           <w:lang w:val="en-US"/>
         </w:rPr>
         <w:t>“</w:t>
@@ -3996,7 +4757,9 @@
       <w:r>
         <w:rPr>
           <w:rFonts w:ascii="Lato" w:hAnsi="Lato"/>
-          <w:color w:val="2D3B45"/>
+          <w:i/>
+          <w:iCs/>
+          <w:color w:val="4472C4" w:themeColor="accent1"/>
           <w:shd w:val="clear" w:color="auto" w:fill="FFFFFF"/>
         </w:rPr>
         <w:t>You investigate how to minimize security risks for your application, and you incorporate best practices in your whole software development process</w:t>
@@ -4005,13 +4768,18 @@
       <w:r>
         <w:rPr>
           <w:rFonts w:ascii="Lato" w:hAnsi="Lato"/>
-          <w:color w:val="2D3B45"/>
+          <w:i/>
+          <w:iCs/>
+          <w:color w:val="4472C4" w:themeColor="accent1"/>
           <w:shd w:val="clear" w:color="auto" w:fill="FFFFFF"/>
         </w:rPr>
         <w:t>. </w:t>
       </w:r>
       <w:r>
         <w:rPr>
+          <w:i/>
+          <w:iCs/>
+          <w:color w:val="4472C4" w:themeColor="accent1"/>
           <w:lang w:val="en-US"/>
         </w:rPr>
         <w:t>”</w:t>
@@ -4248,7 +5016,7 @@
           <w:lang w:val="en-US"/>
         </w:rPr>
       </w:pPr>
-      <w:bookmarkStart w:id="11" w:name="_Toc137640372"/>
+      <w:bookmarkStart w:id="11" w:name="_Toc137651197"/>
       <w:r>
         <w:rPr>
           <w:lang w:val="en-US"/>
@@ -4548,7 +5316,7 @@
           <w:lang w:val="en-US"/>
         </w:rPr>
       </w:pPr>
-      <w:bookmarkStart w:id="12" w:name="_Toc137640373"/>
+      <w:bookmarkStart w:id="12" w:name="_Toc137651198"/>
       <w:r>
         <w:rPr>
           <w:lang w:val="en-US"/>
@@ -4889,6 +5657,119 @@
     </w:lvl>
   </w:abstractNum>
   <w:abstractNum w:abstractNumId="2" w15:restartNumberingAfterBreak="0">
+    <w:nsid w:val="07FD2FC0"/>
+    <w:multiLevelType w:val="hybridMultilevel"/>
+    <w:tmpl w:val="212E2E44"/>
+    <w:lvl w:ilvl="0" w:tplc="20000001">
+      <w:start w:val="1"/>
+      <w:numFmt w:val="bullet"/>
+      <w:lvlText w:val=""/>
+      <w:lvlJc w:val="left"/>
+      <w:pPr>
+        <w:ind w:left="720" w:hanging="360"/>
+      </w:pPr>
+      <w:rPr>
+        <w:rFonts w:ascii="Symbol" w:hAnsi="Symbol" w:hint="default"/>
+      </w:rPr>
+    </w:lvl>
+    <w:lvl w:ilvl="1" w:tplc="20000003" w:tentative="1">
+      <w:start w:val="1"/>
+      <w:numFmt w:val="bullet"/>
+      <w:lvlText w:val="o"/>
+      <w:lvlJc w:val="left"/>
+      <w:pPr>
+        <w:ind w:left="1440" w:hanging="360"/>
+      </w:pPr>
+      <w:rPr>
+        <w:rFonts w:ascii="Courier New" w:hAnsi="Courier New" w:cs="Courier New" w:hint="default"/>
+      </w:rPr>
+    </w:lvl>
+    <w:lvl w:ilvl="2" w:tplc="20000005" w:tentative="1">
+      <w:start w:val="1"/>
+      <w:numFmt w:val="bullet"/>
+      <w:lvlText w:val=""/>
+      <w:lvlJc w:val="left"/>
+      <w:pPr>
+        <w:ind w:left="2160" w:hanging="360"/>
+      </w:pPr>
+      <w:rPr>
+        <w:rFonts w:ascii="Wingdings" w:hAnsi="Wingdings" w:hint="default"/>
+      </w:rPr>
+    </w:lvl>
+    <w:lvl w:ilvl="3" w:tplc="20000001" w:tentative="1">
+      <w:start w:val="1"/>
+      <w:numFmt w:val="bullet"/>
+      <w:lvlText w:val=""/>
+      <w:lvlJc w:val="left"/>
+      <w:pPr>
+        <w:ind w:left="2880" w:hanging="360"/>
+      </w:pPr>
+      <w:rPr>
+        <w:rFonts w:ascii="Symbol" w:hAnsi="Symbol" w:hint="default"/>
+      </w:rPr>
+    </w:lvl>
+    <w:lvl w:ilvl="4" w:tplc="20000003" w:tentative="1">
+      <w:start w:val="1"/>
+      <w:numFmt w:val="bullet"/>
+      <w:lvlText w:val="o"/>
+      <w:lvlJc w:val="left"/>
+      <w:pPr>
+        <w:ind w:left="3600" w:hanging="360"/>
+      </w:pPr>
+      <w:rPr>
+        <w:rFonts w:ascii="Courier New" w:hAnsi="Courier New" w:cs="Courier New" w:hint="default"/>
+      </w:rPr>
+    </w:lvl>
+    <w:lvl w:ilvl="5" w:tplc="20000005" w:tentative="1">
+      <w:start w:val="1"/>
+      <w:numFmt w:val="bullet"/>
+      <w:lvlText w:val=""/>
+      <w:lvlJc w:val="left"/>
+      <w:pPr>
+        <w:ind w:left="4320" w:hanging="360"/>
+      </w:pPr>
+      <w:rPr>
+        <w:rFonts w:ascii="Wingdings" w:hAnsi="Wingdings" w:hint="default"/>
+      </w:rPr>
+    </w:lvl>
+    <w:lvl w:ilvl="6" w:tplc="20000001" w:tentative="1">
+      <w:start w:val="1"/>
+      <w:numFmt w:val="bullet"/>
+      <w:lvlText w:val=""/>
+      <w:lvlJc w:val="left"/>
+      <w:pPr>
+        <w:ind w:left="5040" w:hanging="360"/>
+      </w:pPr>
+      <w:rPr>
+        <w:rFonts w:ascii="Symbol" w:hAnsi="Symbol" w:hint="default"/>
+      </w:rPr>
+    </w:lvl>
+    <w:lvl w:ilvl="7" w:tplc="20000003" w:tentative="1">
+      <w:start w:val="1"/>
+      <w:numFmt w:val="bullet"/>
+      <w:lvlText w:val="o"/>
+      <w:lvlJc w:val="left"/>
+      <w:pPr>
+        <w:ind w:left="5760" w:hanging="360"/>
+      </w:pPr>
+      <w:rPr>
+        <w:rFonts w:ascii="Courier New" w:hAnsi="Courier New" w:cs="Courier New" w:hint="default"/>
+      </w:rPr>
+    </w:lvl>
+    <w:lvl w:ilvl="8" w:tplc="20000005" w:tentative="1">
+      <w:start w:val="1"/>
+      <w:numFmt w:val="bullet"/>
+      <w:lvlText w:val=""/>
+      <w:lvlJc w:val="left"/>
+      <w:pPr>
+        <w:ind w:left="6480" w:hanging="360"/>
+      </w:pPr>
+      <w:rPr>
+        <w:rFonts w:ascii="Wingdings" w:hAnsi="Wingdings" w:hint="default"/>
+      </w:rPr>
+    </w:lvl>
+  </w:abstractNum>
+  <w:abstractNum w:abstractNumId="3" w15:restartNumberingAfterBreak="0">
     <w:nsid w:val="0C89132C"/>
     <w:multiLevelType w:val="hybridMultilevel"/>
     <w:tmpl w:val="87449C6E"/>
@@ -5001,7 +5882,7 @@
       </w:rPr>
     </w:lvl>
   </w:abstractNum>
-  <w:abstractNum w:abstractNumId="3" w15:restartNumberingAfterBreak="0">
+  <w:abstractNum w:abstractNumId="4" w15:restartNumberingAfterBreak="0">
     <w:nsid w:val="11964E70"/>
     <w:multiLevelType w:val="hybridMultilevel"/>
     <w:tmpl w:val="B9744A82"/>
@@ -5114,7 +5995,120 @@
       </w:rPr>
     </w:lvl>
   </w:abstractNum>
-  <w:abstractNum w:abstractNumId="4" w15:restartNumberingAfterBreak="0">
+  <w:abstractNum w:abstractNumId="5" w15:restartNumberingAfterBreak="0">
+    <w:nsid w:val="14565A6B"/>
+    <w:multiLevelType w:val="hybridMultilevel"/>
+    <w:tmpl w:val="1004E1B4"/>
+    <w:lvl w:ilvl="0" w:tplc="20000001">
+      <w:start w:val="1"/>
+      <w:numFmt w:val="bullet"/>
+      <w:lvlText w:val=""/>
+      <w:lvlJc w:val="left"/>
+      <w:pPr>
+        <w:ind w:left="3600" w:hanging="360"/>
+      </w:pPr>
+      <w:rPr>
+        <w:rFonts w:ascii="Symbol" w:hAnsi="Symbol" w:hint="default"/>
+      </w:rPr>
+    </w:lvl>
+    <w:lvl w:ilvl="1" w:tplc="20000003" w:tentative="1">
+      <w:start w:val="1"/>
+      <w:numFmt w:val="bullet"/>
+      <w:lvlText w:val="o"/>
+      <w:lvlJc w:val="left"/>
+      <w:pPr>
+        <w:ind w:left="4320" w:hanging="360"/>
+      </w:pPr>
+      <w:rPr>
+        <w:rFonts w:ascii="Courier New" w:hAnsi="Courier New" w:cs="Courier New" w:hint="default"/>
+      </w:rPr>
+    </w:lvl>
+    <w:lvl w:ilvl="2" w:tplc="20000005" w:tentative="1">
+      <w:start w:val="1"/>
+      <w:numFmt w:val="bullet"/>
+      <w:lvlText w:val=""/>
+      <w:lvlJc w:val="left"/>
+      <w:pPr>
+        <w:ind w:left="5040" w:hanging="360"/>
+      </w:pPr>
+      <w:rPr>
+        <w:rFonts w:ascii="Wingdings" w:hAnsi="Wingdings" w:hint="default"/>
+      </w:rPr>
+    </w:lvl>
+    <w:lvl w:ilvl="3" w:tplc="20000001" w:tentative="1">
+      <w:start w:val="1"/>
+      <w:numFmt w:val="bullet"/>
+      <w:lvlText w:val=""/>
+      <w:lvlJc w:val="left"/>
+      <w:pPr>
+        <w:ind w:left="5760" w:hanging="360"/>
+      </w:pPr>
+      <w:rPr>
+        <w:rFonts w:ascii="Symbol" w:hAnsi="Symbol" w:hint="default"/>
+      </w:rPr>
+    </w:lvl>
+    <w:lvl w:ilvl="4" w:tplc="20000003" w:tentative="1">
+      <w:start w:val="1"/>
+      <w:numFmt w:val="bullet"/>
+      <w:lvlText w:val="o"/>
+      <w:lvlJc w:val="left"/>
+      <w:pPr>
+        <w:ind w:left="6480" w:hanging="360"/>
+      </w:pPr>
+      <w:rPr>
+        <w:rFonts w:ascii="Courier New" w:hAnsi="Courier New" w:cs="Courier New" w:hint="default"/>
+      </w:rPr>
+    </w:lvl>
+    <w:lvl w:ilvl="5" w:tplc="20000005" w:tentative="1">
+      <w:start w:val="1"/>
+      <w:numFmt w:val="bullet"/>
+      <w:lvlText w:val=""/>
+      <w:lvlJc w:val="left"/>
+      <w:pPr>
+        <w:ind w:left="7200" w:hanging="360"/>
+      </w:pPr>
+      <w:rPr>
+        <w:rFonts w:ascii="Wingdings" w:hAnsi="Wingdings" w:hint="default"/>
+      </w:rPr>
+    </w:lvl>
+    <w:lvl w:ilvl="6" w:tplc="20000001" w:tentative="1">
+      <w:start w:val="1"/>
+      <w:numFmt w:val="bullet"/>
+      <w:lvlText w:val=""/>
+      <w:lvlJc w:val="left"/>
+      <w:pPr>
+        <w:ind w:left="7920" w:hanging="360"/>
+      </w:pPr>
+      <w:rPr>
+        <w:rFonts w:ascii="Symbol" w:hAnsi="Symbol" w:hint="default"/>
+      </w:rPr>
+    </w:lvl>
+    <w:lvl w:ilvl="7" w:tplc="20000003" w:tentative="1">
+      <w:start w:val="1"/>
+      <w:numFmt w:val="bullet"/>
+      <w:lvlText w:val="o"/>
+      <w:lvlJc w:val="left"/>
+      <w:pPr>
+        <w:ind w:left="8640" w:hanging="360"/>
+      </w:pPr>
+      <w:rPr>
+        <w:rFonts w:ascii="Courier New" w:hAnsi="Courier New" w:cs="Courier New" w:hint="default"/>
+      </w:rPr>
+    </w:lvl>
+    <w:lvl w:ilvl="8" w:tplc="20000005" w:tentative="1">
+      <w:start w:val="1"/>
+      <w:numFmt w:val="bullet"/>
+      <w:lvlText w:val=""/>
+      <w:lvlJc w:val="left"/>
+      <w:pPr>
+        <w:ind w:left="9360" w:hanging="360"/>
+      </w:pPr>
+      <w:rPr>
+        <w:rFonts w:ascii="Wingdings" w:hAnsi="Wingdings" w:hint="default"/>
+      </w:rPr>
+    </w:lvl>
+  </w:abstractNum>
+  <w:abstractNum w:abstractNumId="6" w15:restartNumberingAfterBreak="0">
     <w:nsid w:val="1DE20B6D"/>
     <w:multiLevelType w:val="hybridMultilevel"/>
     <w:tmpl w:val="2DFEC240"/>
@@ -5227,7 +6221,7 @@
       </w:rPr>
     </w:lvl>
   </w:abstractNum>
-  <w:abstractNum w:abstractNumId="5" w15:restartNumberingAfterBreak="0">
+  <w:abstractNum w:abstractNumId="7" w15:restartNumberingAfterBreak="0">
     <w:nsid w:val="26F23993"/>
     <w:multiLevelType w:val="hybridMultilevel"/>
     <w:tmpl w:val="0E6EE112"/>
@@ -5340,7 +6334,7 @@
       </w:rPr>
     </w:lvl>
   </w:abstractNum>
-  <w:abstractNum w:abstractNumId="6" w15:restartNumberingAfterBreak="0">
+  <w:abstractNum w:abstractNumId="8" w15:restartNumberingAfterBreak="0">
     <w:nsid w:val="3A3C5369"/>
     <w:multiLevelType w:val="hybridMultilevel"/>
     <w:tmpl w:val="66B6C2A8"/>
@@ -5453,7 +6447,7 @@
       </w:rPr>
     </w:lvl>
   </w:abstractNum>
-  <w:abstractNum w:abstractNumId="7" w15:restartNumberingAfterBreak="0">
+  <w:abstractNum w:abstractNumId="9" w15:restartNumberingAfterBreak="0">
     <w:nsid w:val="3A8C467F"/>
     <w:multiLevelType w:val="hybridMultilevel"/>
     <w:tmpl w:val="8794C874"/>
@@ -5566,7 +6560,7 @@
       </w:rPr>
     </w:lvl>
   </w:abstractNum>
-  <w:abstractNum w:abstractNumId="8" w15:restartNumberingAfterBreak="0">
+  <w:abstractNum w:abstractNumId="10" w15:restartNumberingAfterBreak="0">
     <w:nsid w:val="3B072F0F"/>
     <w:multiLevelType w:val="hybridMultilevel"/>
     <w:tmpl w:val="15BC3D8A"/>
@@ -5679,7 +6673,7 @@
       </w:rPr>
     </w:lvl>
   </w:abstractNum>
-  <w:abstractNum w:abstractNumId="9" w15:restartNumberingAfterBreak="0">
+  <w:abstractNum w:abstractNumId="11" w15:restartNumberingAfterBreak="0">
     <w:nsid w:val="541E5837"/>
     <w:multiLevelType w:val="hybridMultilevel"/>
     <w:tmpl w:val="FE525CBC"/>
@@ -5792,7 +6786,7 @@
       </w:rPr>
     </w:lvl>
   </w:abstractNum>
-  <w:abstractNum w:abstractNumId="10" w15:restartNumberingAfterBreak="0">
+  <w:abstractNum w:abstractNumId="12" w15:restartNumberingAfterBreak="0">
     <w:nsid w:val="65263151"/>
     <w:multiLevelType w:val="hybridMultilevel"/>
     <w:tmpl w:val="45F887AA"/>
@@ -5905,7 +6899,7 @@
       </w:rPr>
     </w:lvl>
   </w:abstractNum>
-  <w:abstractNum w:abstractNumId="11" w15:restartNumberingAfterBreak="0">
+  <w:abstractNum w:abstractNumId="13" w15:restartNumberingAfterBreak="0">
     <w:nsid w:val="695F1C43"/>
     <w:multiLevelType w:val="hybridMultilevel"/>
     <w:tmpl w:val="4028B1A2"/>
@@ -5991,7 +6985,7 @@
       </w:pPr>
     </w:lvl>
   </w:abstractNum>
-  <w:abstractNum w:abstractNumId="12" w15:restartNumberingAfterBreak="0">
+  <w:abstractNum w:abstractNumId="14" w15:restartNumberingAfterBreak="0">
     <w:nsid w:val="6DC14417"/>
     <w:multiLevelType w:val="hybridMultilevel"/>
     <w:tmpl w:val="F3C44CEA"/>
@@ -6077,7 +7071,7 @@
       </w:pPr>
     </w:lvl>
   </w:abstractNum>
-  <w:abstractNum w:abstractNumId="13" w15:restartNumberingAfterBreak="0">
+  <w:abstractNum w:abstractNumId="15" w15:restartNumberingAfterBreak="0">
     <w:nsid w:val="730F4CF8"/>
     <w:multiLevelType w:val="hybridMultilevel"/>
     <w:tmpl w:val="03B4647C"/>
@@ -6190,7 +7184,7 @@
       </w:rPr>
     </w:lvl>
   </w:abstractNum>
-  <w:abstractNum w:abstractNumId="14" w15:restartNumberingAfterBreak="0">
+  <w:abstractNum w:abstractNumId="16" w15:restartNumberingAfterBreak="0">
     <w:nsid w:val="7BFC4B5D"/>
     <w:multiLevelType w:val="hybridMultilevel"/>
     <w:tmpl w:val="4028B1A2"/>
@@ -6276,7 +7270,7 @@
       </w:pPr>
     </w:lvl>
   </w:abstractNum>
-  <w:abstractNum w:abstractNumId="15" w15:restartNumberingAfterBreak="0">
+  <w:abstractNum w:abstractNumId="17" w15:restartNumberingAfterBreak="0">
     <w:nsid w:val="7C0C2AAA"/>
     <w:multiLevelType w:val="hybridMultilevel"/>
     <w:tmpl w:val="2272CB94"/>
@@ -6365,7 +7359,7 @@
       </w:pPr>
     </w:lvl>
   </w:abstractNum>
-  <w:abstractNum w:abstractNumId="16" w15:restartNumberingAfterBreak="0">
+  <w:abstractNum w:abstractNumId="18" w15:restartNumberingAfterBreak="0">
     <w:nsid w:val="7D450806"/>
     <w:multiLevelType w:val="hybridMultilevel"/>
     <w:tmpl w:val="EF264504"/>
@@ -6479,43 +7473,43 @@
     </w:lvl>
   </w:abstractNum>
   <w:num w:numId="1" w16cid:durableId="1161114677">
+    <w:abstractNumId w:val="17"/>
+  </w:num>
+  <w:num w:numId="2" w16cid:durableId="2064212900">
+    <w:abstractNumId w:val="13"/>
+  </w:num>
+  <w:num w:numId="3" w16cid:durableId="517350768">
+    <w:abstractNumId w:val="14"/>
+  </w:num>
+  <w:num w:numId="4" w16cid:durableId="1926648682">
+    <w:abstractNumId w:val="16"/>
+  </w:num>
+  <w:num w:numId="5" w16cid:durableId="2035182208">
+    <w:abstractNumId w:val="18"/>
+  </w:num>
+  <w:num w:numId="6" w16cid:durableId="61686144">
+    <w:abstractNumId w:val="4"/>
+  </w:num>
+  <w:num w:numId="7" w16cid:durableId="1445147691">
+    <w:abstractNumId w:val="6"/>
+  </w:num>
+  <w:num w:numId="8" w16cid:durableId="329603225">
+    <w:abstractNumId w:val="8"/>
+  </w:num>
+  <w:num w:numId="9" w16cid:durableId="1254169088">
+    <w:abstractNumId w:val="9"/>
+  </w:num>
+  <w:num w:numId="10" w16cid:durableId="683946949">
+    <w:abstractNumId w:val="11"/>
+  </w:num>
+  <w:num w:numId="11" w16cid:durableId="2125348987">
     <w:abstractNumId w:val="15"/>
   </w:num>
-  <w:num w:numId="2" w16cid:durableId="2064212900">
-    <w:abstractNumId w:val="11"/>
-  </w:num>
-  <w:num w:numId="3" w16cid:durableId="517350768">
-    <w:abstractNumId w:val="12"/>
-  </w:num>
-  <w:num w:numId="4" w16cid:durableId="1926648682">
-    <w:abstractNumId w:val="14"/>
-  </w:num>
-  <w:num w:numId="5" w16cid:durableId="2035182208">
-    <w:abstractNumId w:val="16"/>
-  </w:num>
-  <w:num w:numId="6" w16cid:durableId="61686144">
-    <w:abstractNumId w:val="3"/>
-  </w:num>
-  <w:num w:numId="7" w16cid:durableId="1445147691">
-    <w:abstractNumId w:val="4"/>
-  </w:num>
-  <w:num w:numId="8" w16cid:durableId="329603225">
-    <w:abstractNumId w:val="6"/>
-  </w:num>
-  <w:num w:numId="9" w16cid:durableId="1254169088">
-    <w:abstractNumId w:val="7"/>
-  </w:num>
-  <w:num w:numId="10" w16cid:durableId="683946949">
-    <w:abstractNumId w:val="9"/>
-  </w:num>
-  <w:num w:numId="11" w16cid:durableId="2125348987">
-    <w:abstractNumId w:val="13"/>
-  </w:num>
   <w:num w:numId="12" w16cid:durableId="289478601">
-    <w:abstractNumId w:val="8"/>
+    <w:abstractNumId w:val="10"/>
   </w:num>
   <w:num w:numId="13" w16cid:durableId="522596181">
-    <w:abstractNumId w:val="2"/>
+    <w:abstractNumId w:val="3"/>
   </w:num>
   <w:num w:numId="14" w16cid:durableId="1143815391">
     <w:abstractNumId w:val="0"/>
@@ -6524,10 +7518,16 @@
     <w:abstractNumId w:val="1"/>
   </w:num>
   <w:num w:numId="16" w16cid:durableId="1879126066">
+    <w:abstractNumId w:val="7"/>
+  </w:num>
+  <w:num w:numId="17" w16cid:durableId="1698462597">
+    <w:abstractNumId w:val="12"/>
+  </w:num>
+  <w:num w:numId="18" w16cid:durableId="2115206973">
     <w:abstractNumId w:val="5"/>
   </w:num>
-  <w:num w:numId="17" w16cid:durableId="1698462597">
-    <w:abstractNumId w:val="10"/>
+  <w:num w:numId="19" w16cid:durableId="1379090175">
+    <w:abstractNumId w:val="2"/>
   </w:num>
 </w:numbering>
 </file>

</xml_diff>